<commit_message>
Use Case Admin and Scenario 5
</commit_message>
<xml_diff>
--- a/projectUndone/Rad.docx
+++ b/projectUndone/Rad.docx
@@ -1289,683 +1289,3005 @@
         </w:rPr>
         <w:t xml:space="preserve"> Edit Profile</w:t>
       </w:r>
+    </w:p>
+    <w:p>
+      <w:pPr>
+        <w:pStyle w:val="Body"/>
+        <w:spacing w:line="276" w:lineRule="auto"/>
+        <w:rPr>
+          <w:b/>
+          <w:bCs/>
+          <w:sz w:val="24"/>
+          <w:szCs w:val="24"/>
+        </w:rPr>
+      </w:pPr>
+      <w:r>
+        <w:rPr>
+          <w:b/>
+          <w:bCs/>
+          <w:sz w:val="24"/>
+          <w:szCs w:val="24"/>
+          <w:lang w:val="en-US"/>
+        </w:rPr>
+        <w:t>Participant actor instances: Gamze: Member of the site</w:t>
+      </w:r>
+    </w:p>
+    <w:p>
+      <w:pPr>
+        <w:pStyle w:val="Body"/>
+        <w:spacing w:line="276" w:lineRule="auto"/>
+        <w:rPr>
+          <w:b/>
+          <w:bCs/>
+          <w:sz w:val="24"/>
+          <w:szCs w:val="24"/>
+        </w:rPr>
+      </w:pPr>
+    </w:p>
+    <w:p>
+      <w:pPr>
+        <w:pStyle w:val="Body"/>
+        <w:spacing w:line="276" w:lineRule="auto"/>
+        <w:rPr>
+          <w:sz w:val="24"/>
+          <w:szCs w:val="24"/>
+        </w:rPr>
+      </w:pPr>
+      <w:r>
+        <w:rPr>
+          <w:sz w:val="24"/>
+          <w:szCs w:val="24"/>
+          <w:lang w:val="en-US"/>
+        </w:rPr>
+        <w:t>Flow of events:</w:t>
+      </w:r>
+    </w:p>
+    <w:p>
+      <w:pPr>
+        <w:pStyle w:val="Body"/>
+        <w:spacing w:line="276" w:lineRule="auto"/>
+        <w:rPr>
+          <w:sz w:val="24"/>
+          <w:szCs w:val="24"/>
+        </w:rPr>
+      </w:pPr>
+      <w:r>
+        <w:rPr>
+          <w:sz w:val="24"/>
+          <w:szCs w:val="24"/>
+          <w:lang w:val="en-US"/>
+        </w:rPr>
+        <w:t>1. Gamze is an existing user and she wants to make some modifications to her profile.</w:t>
+      </w:r>
+    </w:p>
+    <w:p>
+      <w:pPr>
+        <w:pStyle w:val="Body"/>
+        <w:spacing w:line="276" w:lineRule="auto"/>
+        <w:rPr>
+          <w:sz w:val="24"/>
+          <w:szCs w:val="24"/>
+        </w:rPr>
+      </w:pPr>
+      <w:r>
+        <w:rPr>
+          <w:sz w:val="24"/>
+          <w:szCs w:val="24"/>
+          <w:lang w:val="en-US"/>
+        </w:rPr>
+        <w:t>2. She logs into the system.</w:t>
+      </w:r>
+    </w:p>
+    <w:p>
+      <w:pPr>
+        <w:pStyle w:val="Body"/>
+        <w:spacing w:line="276" w:lineRule="auto"/>
+        <w:rPr>
+          <w:sz w:val="24"/>
+          <w:szCs w:val="24"/>
+        </w:rPr>
+      </w:pPr>
+      <w:r>
+        <w:rPr>
+          <w:sz w:val="24"/>
+          <w:szCs w:val="24"/>
+          <w:lang w:val="en-US"/>
+        </w:rPr>
+        <w:t>3. She can choose to modify:</w:t>
+      </w:r>
+    </w:p>
+    <w:p>
+      <w:pPr>
+        <w:pStyle w:val="Body"/>
+        <w:spacing w:line="276" w:lineRule="auto"/>
+        <w:rPr>
+          <w:sz w:val="24"/>
+          <w:szCs w:val="24"/>
+        </w:rPr>
+      </w:pPr>
+      <w:r>
+        <w:rPr>
+          <w:sz w:val="24"/>
+          <w:szCs w:val="24"/>
+          <w:lang w:val="en-US"/>
+        </w:rPr>
+        <w:t>- profile picture</w:t>
+      </w:r>
+    </w:p>
+    <w:p>
+      <w:pPr>
+        <w:pStyle w:val="Body"/>
+        <w:spacing w:line="276" w:lineRule="auto"/>
+        <w:rPr>
+          <w:sz w:val="24"/>
+          <w:szCs w:val="24"/>
+        </w:rPr>
+      </w:pPr>
+      <w:r>
+        <w:rPr>
+          <w:sz w:val="24"/>
+          <w:szCs w:val="24"/>
+        </w:rPr>
+        <w:t xml:space="preserve">- </w:t>
+      </w:r>
+      <w:r>
+        <w:rPr>
+          <w:sz w:val="24"/>
+          <w:szCs w:val="24"/>
+        </w:rPr>
+        <w:t xml:space="preserve">email </w:t>
+      </w:r>
+      <w:proofErr w:type="spellStart"/>
+      <w:r>
+        <w:rPr>
+          <w:sz w:val="24"/>
+          <w:szCs w:val="24"/>
+        </w:rPr>
+        <w:t>ad</w:t>
+      </w:r>
+      <w:r>
+        <w:rPr>
+          <w:sz w:val="24"/>
+          <w:szCs w:val="24"/>
+        </w:rPr>
+        <w:t>dress</w:t>
+      </w:r>
+      <w:proofErr w:type="spellEnd"/>
+    </w:p>
+    <w:p>
+      <w:pPr>
+        <w:pStyle w:val="Body"/>
+        <w:spacing w:line="276" w:lineRule="auto"/>
+        <w:rPr>
+          <w:sz w:val="24"/>
+          <w:szCs w:val="24"/>
+        </w:rPr>
+      </w:pPr>
+      <w:r>
+        <w:rPr>
+          <w:sz w:val="24"/>
+          <w:szCs w:val="24"/>
+        </w:rPr>
+        <w:t>- information</w:t>
+      </w:r>
+    </w:p>
+    <w:p>
+      <w:pPr>
+        <w:pStyle w:val="Body"/>
+        <w:spacing w:line="276" w:lineRule="auto"/>
+        <w:rPr>
+          <w:sz w:val="24"/>
+          <w:szCs w:val="24"/>
+          <w:lang w:val="en-US"/>
+        </w:rPr>
+      </w:pPr>
+      <w:r>
+        <w:rPr>
+          <w:sz w:val="24"/>
+          <w:szCs w:val="24"/>
+          <w:lang w:val="en-US"/>
+        </w:rPr>
+        <w:t xml:space="preserve">4. She makes the change she wants to </w:t>
+      </w:r>
+      <w:proofErr w:type="gramStart"/>
+      <w:r>
+        <w:rPr>
+          <w:sz w:val="24"/>
+          <w:szCs w:val="24"/>
+          <w:lang w:val="en-US"/>
+        </w:rPr>
+        <w:t>make</w:t>
+      </w:r>
+      <w:proofErr w:type="gramEnd"/>
+      <w:r>
+        <w:rPr>
+          <w:sz w:val="24"/>
+          <w:szCs w:val="24"/>
+          <w:lang w:val="en-US"/>
+        </w:rPr>
+        <w:t xml:space="preserve"> and clicks save changes.</w:t>
+      </w:r>
+    </w:p>
+    <w:p>
+      <w:pPr>
+        <w:pStyle w:val="Body"/>
+        <w:spacing w:line="276" w:lineRule="auto"/>
+        <w:rPr>
+          <w:sz w:val="24"/>
+          <w:szCs w:val="24"/>
+        </w:rPr>
+      </w:pPr>
+    </w:p>
+    <w:p>
+      <w:pPr>
+        <w:pStyle w:val="Body"/>
+        <w:spacing w:line="276" w:lineRule="auto"/>
+        <w:rPr>
+          <w:b/>
+          <w:bCs/>
+          <w:sz w:val="24"/>
+          <w:szCs w:val="24"/>
+          <w:lang w:val="en-US"/>
+        </w:rPr>
+      </w:pPr>
+      <w:r>
+        <w:rPr>
+          <w:b/>
+          <w:bCs/>
+          <w:sz w:val="24"/>
+          <w:szCs w:val="24"/>
+          <w:lang w:val="en-US"/>
+        </w:rPr>
+        <w:t>Scenario 3 Extensions:</w:t>
+      </w:r>
+    </w:p>
+    <w:p>
+      <w:pPr>
+        <w:pStyle w:val="Body"/>
+        <w:spacing w:line="276" w:lineRule="auto"/>
+        <w:rPr>
+          <w:b/>
+          <w:bCs/>
+          <w:sz w:val="24"/>
+          <w:szCs w:val="24"/>
+          <w:lang w:val="en-US"/>
+        </w:rPr>
+      </w:pPr>
+    </w:p>
+    <w:p>
+      <w:pPr>
+        <w:pStyle w:val="Body"/>
+        <w:spacing w:line="276" w:lineRule="auto"/>
+        <w:rPr>
+          <w:sz w:val="24"/>
+          <w:szCs w:val="24"/>
+          <w:lang w:val="en-US"/>
+        </w:rPr>
+      </w:pPr>
+      <w:r>
+        <w:rPr>
+          <w:sz w:val="24"/>
+          <w:szCs w:val="24"/>
+          <w:lang w:val="en-US"/>
+        </w:rPr>
+        <w:t>3. She change e-mail address then system sends activation code to her email address.</w:t>
+      </w:r>
+    </w:p>
+    <w:p>
+      <w:pPr>
+        <w:pStyle w:val="Body"/>
+        <w:spacing w:line="276" w:lineRule="auto"/>
+        <w:rPr>
+          <w:sz w:val="24"/>
+          <w:szCs w:val="24"/>
+        </w:rPr>
+      </w:pPr>
+    </w:p>
+    <w:p>
+      <w:pPr>
+        <w:pStyle w:val="Body"/>
+        <w:spacing w:line="276" w:lineRule="auto"/>
+        <w:rPr>
+          <w:b/>
+          <w:bCs/>
+          <w:sz w:val="24"/>
+          <w:szCs w:val="24"/>
+          <w:u w:val="single"/>
+        </w:rPr>
+      </w:pPr>
+      <w:r>
+        <w:rPr>
+          <w:b/>
+          <w:bCs/>
+          <w:sz w:val="24"/>
+          <w:szCs w:val="24"/>
+          <w:u w:val="single"/>
+          <w:lang w:val="it-IT"/>
+        </w:rPr>
+        <w:t xml:space="preserve">Scenario </w:t>
+      </w:r>
+      <w:r>
+        <w:rPr>
+          <w:b/>
+          <w:bCs/>
+          <w:sz w:val="24"/>
+          <w:szCs w:val="24"/>
+          <w:u w:val="single"/>
+          <w:lang w:val="it-IT"/>
+        </w:rPr>
+        <w:t>4</w:t>
+      </w:r>
+      <w:r>
+        <w:rPr>
+          <w:b/>
+          <w:bCs/>
+          <w:sz w:val="24"/>
+          <w:szCs w:val="24"/>
+          <w:u w:val="single"/>
+          <w:lang w:val="it-IT"/>
+        </w:rPr>
+        <w:t>:</w:t>
+      </w:r>
+    </w:p>
+    <w:p>
+      <w:pPr>
+        <w:pStyle w:val="Body"/>
+        <w:spacing w:line="276" w:lineRule="auto"/>
+        <w:rPr>
+          <w:b/>
+          <w:bCs/>
+          <w:sz w:val="24"/>
+          <w:szCs w:val="24"/>
+          <w:u w:val="single"/>
+        </w:rPr>
+      </w:pPr>
+    </w:p>
+    <w:p>
+      <w:pPr>
+        <w:pStyle w:val="Body"/>
+        <w:spacing w:line="276" w:lineRule="auto"/>
+        <w:rPr>
+          <w:b/>
+          <w:bCs/>
+          <w:sz w:val="24"/>
+          <w:szCs w:val="24"/>
+          <w:u w:val="single"/>
+        </w:rPr>
+      </w:pPr>
+      <w:r>
+        <w:rPr>
+          <w:b/>
+          <w:bCs/>
+          <w:sz w:val="24"/>
+          <w:szCs w:val="24"/>
+          <w:lang w:val="en-US"/>
+        </w:rPr>
+        <w:t>Scenario name: Log</w:t>
+      </w:r>
+      <w:r>
+        <w:rPr>
+          <w:b/>
+          <w:bCs/>
+          <w:sz w:val="24"/>
+          <w:szCs w:val="24"/>
+          <w:lang w:val="en-US"/>
+        </w:rPr>
+        <w:t>-</w:t>
+      </w:r>
+      <w:r>
+        <w:rPr>
+          <w:b/>
+          <w:bCs/>
+          <w:sz w:val="24"/>
+          <w:szCs w:val="24"/>
+          <w:lang w:val="en-US"/>
+        </w:rPr>
+        <w:t>out</w:t>
+      </w:r>
+    </w:p>
+    <w:p>
+      <w:pPr>
+        <w:pStyle w:val="Body"/>
+        <w:spacing w:line="276" w:lineRule="auto"/>
+        <w:rPr>
+          <w:b/>
+          <w:bCs/>
+          <w:sz w:val="24"/>
+          <w:szCs w:val="24"/>
+        </w:rPr>
+      </w:pPr>
+      <w:r>
+        <w:rPr>
+          <w:b/>
+          <w:bCs/>
+          <w:sz w:val="24"/>
+          <w:szCs w:val="24"/>
+          <w:lang w:val="en-US"/>
+        </w:rPr>
+        <w:t>Participant actor instances: Aden: Member of the site</w:t>
+      </w:r>
+    </w:p>
+    <w:p>
+      <w:pPr>
+        <w:pStyle w:val="Body"/>
+        <w:spacing w:line="276" w:lineRule="auto"/>
+        <w:rPr>
+          <w:b/>
+          <w:bCs/>
+          <w:sz w:val="24"/>
+          <w:szCs w:val="24"/>
+        </w:rPr>
+      </w:pPr>
+    </w:p>
+    <w:p>
+      <w:pPr>
+        <w:pStyle w:val="Body"/>
+        <w:spacing w:line="276" w:lineRule="auto"/>
+        <w:rPr>
+          <w:sz w:val="24"/>
+          <w:szCs w:val="24"/>
+        </w:rPr>
+      </w:pPr>
+      <w:r>
+        <w:rPr>
+          <w:sz w:val="24"/>
+          <w:szCs w:val="24"/>
+          <w:lang w:val="en-US"/>
+        </w:rPr>
+        <w:t>Flow of events:</w:t>
+      </w:r>
+    </w:p>
+    <w:p>
+      <w:pPr>
+        <w:pStyle w:val="Body"/>
+        <w:spacing w:line="276" w:lineRule="auto"/>
+        <w:rPr>
+          <w:sz w:val="24"/>
+          <w:szCs w:val="24"/>
+        </w:rPr>
+      </w:pPr>
+      <w:r>
+        <w:rPr>
+          <w:sz w:val="24"/>
+          <w:szCs w:val="24"/>
+          <w:lang w:val="en-US"/>
+        </w:rPr>
+        <w:t>1. Aden decides to log out from account.</w:t>
+      </w:r>
+    </w:p>
+    <w:p>
+      <w:pPr>
+        <w:pStyle w:val="Body"/>
+        <w:spacing w:line="276" w:lineRule="auto"/>
+        <w:rPr>
+          <w:sz w:val="24"/>
+          <w:szCs w:val="24"/>
+        </w:rPr>
+      </w:pPr>
+      <w:r>
+        <w:rPr>
+          <w:sz w:val="24"/>
+          <w:szCs w:val="24"/>
+          <w:lang w:val="en-US"/>
+        </w:rPr>
+        <w:t>2</w:t>
+      </w:r>
+      <w:r>
+        <w:rPr>
+          <w:sz w:val="24"/>
+          <w:szCs w:val="24"/>
+          <w:lang w:val="en-US"/>
+        </w:rPr>
+        <w:t xml:space="preserve">. He looks for the log out button at the </w:t>
+      </w:r>
+      <w:r>
+        <w:rPr>
+          <w:color w:val="FF0000"/>
+          <w:sz w:val="24"/>
+          <w:szCs w:val="24"/>
+          <w:lang w:val="en-US"/>
+        </w:rPr>
+        <w:t>*location of button*top right next to his profile”</w:t>
+      </w:r>
+      <w:r>
+        <w:rPr>
+          <w:sz w:val="24"/>
+          <w:szCs w:val="24"/>
+          <w:lang w:val="en-US"/>
+        </w:rPr>
+        <w:t xml:space="preserve"> and </w:t>
+      </w:r>
+      <w:proofErr w:type="spellStart"/>
+      <w:r>
+        <w:rPr>
+          <w:sz w:val="24"/>
+          <w:szCs w:val="24"/>
+          <w:lang w:val="en-US"/>
+        </w:rPr>
+        <w:t>touchs</w:t>
+      </w:r>
+      <w:proofErr w:type="spellEnd"/>
+      <w:r>
+        <w:rPr>
+          <w:sz w:val="24"/>
+          <w:szCs w:val="24"/>
+          <w:lang w:val="en-US"/>
+        </w:rPr>
+        <w:t xml:space="preserve"> it.</w:t>
+      </w:r>
+    </w:p>
+    <w:p>
+      <w:pPr>
+        <w:pStyle w:val="Body"/>
+        <w:spacing w:line="276" w:lineRule="auto"/>
+        <w:rPr>
+          <w:sz w:val="24"/>
+          <w:szCs w:val="24"/>
+        </w:rPr>
+      </w:pPr>
+      <w:r>
+        <w:rPr>
+          <w:sz w:val="24"/>
+          <w:szCs w:val="24"/>
+        </w:rPr>
+        <w:t>3</w:t>
+      </w:r>
+      <w:r>
+        <w:rPr>
+          <w:sz w:val="24"/>
+          <w:szCs w:val="24"/>
+        </w:rPr>
+        <w:t xml:space="preserve">. System </w:t>
+      </w:r>
+      <w:proofErr w:type="spellStart"/>
+      <w:r>
+        <w:rPr>
+          <w:sz w:val="24"/>
+          <w:szCs w:val="24"/>
+        </w:rPr>
+        <w:t>immediately</w:t>
+      </w:r>
+      <w:proofErr w:type="spellEnd"/>
+      <w:r>
+        <w:rPr>
+          <w:sz w:val="24"/>
+          <w:szCs w:val="24"/>
+        </w:rPr>
+        <w:t xml:space="preserve"> logs </w:t>
+      </w:r>
+      <w:proofErr w:type="spellStart"/>
+      <w:r>
+        <w:rPr>
+          <w:sz w:val="24"/>
+          <w:szCs w:val="24"/>
+        </w:rPr>
+        <w:t>him</w:t>
+      </w:r>
+      <w:proofErr w:type="spellEnd"/>
+      <w:r>
+        <w:rPr>
+          <w:sz w:val="24"/>
+          <w:szCs w:val="24"/>
+        </w:rPr>
+        <w:t xml:space="preserve"> out.</w:t>
+      </w:r>
+    </w:p>
+    <w:p>
+      <w:pPr>
+        <w:pStyle w:val="Body"/>
+        <w:spacing w:line="276" w:lineRule="auto"/>
+        <w:rPr>
+          <w:b/>
+          <w:bCs/>
+          <w:sz w:val="24"/>
+          <w:szCs w:val="24"/>
+          <w:lang w:val="en-US"/>
+        </w:rPr>
+      </w:pPr>
+    </w:p>
+    <w:p>
+      <w:pPr>
+        <w:pStyle w:val="Body"/>
+        <w:spacing w:line="276" w:lineRule="auto"/>
+        <w:rPr>
+          <w:b/>
+          <w:bCs/>
+          <w:sz w:val="24"/>
+          <w:szCs w:val="24"/>
+          <w:lang w:val="en-US"/>
+        </w:rPr>
+      </w:pPr>
+    </w:p>
+    <w:p>
+      <w:pPr>
+        <w:pStyle w:val="Body"/>
+        <w:spacing w:line="276" w:lineRule="auto"/>
+        <w:rPr>
+          <w:b/>
+          <w:bCs/>
+          <w:sz w:val="24"/>
+          <w:szCs w:val="24"/>
+          <w:lang w:val="en-US"/>
+        </w:rPr>
+      </w:pPr>
+    </w:p>
+    <w:p>
+      <w:pPr>
+        <w:pStyle w:val="Body"/>
+        <w:spacing w:line="276" w:lineRule="auto"/>
+        <w:rPr>
+          <w:b/>
+          <w:bCs/>
+          <w:sz w:val="24"/>
+          <w:szCs w:val="24"/>
+          <w:lang w:val="en-US"/>
+        </w:rPr>
+      </w:pPr>
+    </w:p>
+    <w:p>
+      <w:pPr>
+        <w:pStyle w:val="Body"/>
+        <w:spacing w:line="276" w:lineRule="auto"/>
+        <w:rPr>
+          <w:b/>
+          <w:bCs/>
+          <w:sz w:val="24"/>
+          <w:szCs w:val="24"/>
+          <w:lang w:val="en-US"/>
+        </w:rPr>
+      </w:pPr>
+    </w:p>
+    <w:tbl>
+      <w:tblPr>
+        <w:tblStyle w:val="TabloKlavuzu"/>
+        <w:tblW w:w="9826" w:type="dxa"/>
+        <w:tblLook w:val="04A0" w:firstRow="1" w:lastRow="0" w:firstColumn="1" w:lastColumn="0" w:noHBand="0" w:noVBand="1"/>
+      </w:tblPr>
+      <w:tblGrid>
+        <w:gridCol w:w="4913"/>
+        <w:gridCol w:w="4913"/>
+      </w:tblGrid>
+      <w:tr>
+        <w:trPr>
+          <w:trHeight w:val="411"/>
+        </w:trPr>
+        <w:tc>
+          <w:tcPr>
+            <w:tcW w:w="4913" w:type="dxa"/>
+          </w:tcPr>
+          <w:p>
+            <w:pPr>
+              <w:rPr>
+                <w:rFonts w:ascii="Times New Roman" w:hAnsi="Times New Roman" w:cs="Times New Roman"/>
+                <w:b/>
+                <w:sz w:val="24"/>
+                <w:szCs w:val="24"/>
+              </w:rPr>
+            </w:pPr>
+            <w:r>
+              <w:rPr>
+                <w:rFonts w:ascii="Times New Roman" w:hAnsi="Times New Roman" w:cs="Times New Roman"/>
+                <w:b/>
+                <w:sz w:val="24"/>
+                <w:szCs w:val="24"/>
+              </w:rPr>
+              <w:t>Use Case Name</w:t>
+            </w:r>
+          </w:p>
+        </w:tc>
+        <w:tc>
+          <w:tcPr>
+            <w:tcW w:w="4913" w:type="dxa"/>
+          </w:tcPr>
+          <w:p>
+            <w:pPr>
+              <w:rPr>
+                <w:rFonts w:ascii="Times New Roman" w:hAnsi="Times New Roman" w:cs="Times New Roman"/>
+                <w:sz w:val="24"/>
+                <w:szCs w:val="24"/>
+              </w:rPr>
+            </w:pPr>
+            <w:r>
+              <w:rPr>
+                <w:rFonts w:ascii="Times New Roman" w:hAnsi="Times New Roman" w:cs="Times New Roman"/>
+                <w:sz w:val="24"/>
+                <w:szCs w:val="24"/>
+              </w:rPr>
+              <w:t>Update User Info</w:t>
+            </w:r>
+          </w:p>
+        </w:tc>
+      </w:tr>
+      <w:tr>
+        <w:trPr>
+          <w:trHeight w:val="532"/>
+        </w:trPr>
+        <w:tc>
+          <w:tcPr>
+            <w:tcW w:w="4913" w:type="dxa"/>
+          </w:tcPr>
+          <w:p>
+            <w:pPr>
+              <w:rPr>
+                <w:rFonts w:ascii="Times New Roman" w:hAnsi="Times New Roman" w:cs="Times New Roman"/>
+                <w:b/>
+                <w:sz w:val="24"/>
+                <w:szCs w:val="24"/>
+              </w:rPr>
+            </w:pPr>
+            <w:r>
+              <w:rPr>
+                <w:rFonts w:ascii="Times New Roman" w:hAnsi="Times New Roman" w:cs="Times New Roman"/>
+                <w:b/>
+                <w:sz w:val="24"/>
+                <w:szCs w:val="24"/>
+              </w:rPr>
+              <w:t>Participating Actor</w:t>
+            </w:r>
+          </w:p>
+        </w:tc>
+        <w:tc>
+          <w:tcPr>
+            <w:tcW w:w="4913" w:type="dxa"/>
+          </w:tcPr>
+          <w:p>
+            <w:pPr>
+              <w:rPr>
+                <w:rFonts w:ascii="Times New Roman" w:hAnsi="Times New Roman" w:cs="Times New Roman"/>
+                <w:sz w:val="24"/>
+                <w:szCs w:val="24"/>
+              </w:rPr>
+            </w:pPr>
+            <w:r>
+              <w:rPr>
+                <w:rFonts w:ascii="Times New Roman" w:hAnsi="Times New Roman" w:cs="Times New Roman"/>
+                <w:sz w:val="24"/>
+                <w:szCs w:val="24"/>
+              </w:rPr>
+              <w:t>Admin</w:t>
+            </w:r>
+          </w:p>
+        </w:tc>
+      </w:tr>
+      <w:tr>
+        <w:trPr>
+          <w:trHeight w:val="425"/>
+        </w:trPr>
+        <w:tc>
+          <w:tcPr>
+            <w:tcW w:w="4913" w:type="dxa"/>
+          </w:tcPr>
+          <w:p>
+            <w:pPr>
+              <w:rPr>
+                <w:rFonts w:ascii="Times New Roman" w:hAnsi="Times New Roman" w:cs="Times New Roman"/>
+                <w:b/>
+                <w:sz w:val="24"/>
+                <w:szCs w:val="24"/>
+              </w:rPr>
+            </w:pPr>
+            <w:r>
+              <w:rPr>
+                <w:rFonts w:ascii="Times New Roman" w:hAnsi="Times New Roman" w:cs="Times New Roman"/>
+                <w:b/>
+                <w:sz w:val="24"/>
+                <w:szCs w:val="24"/>
+              </w:rPr>
+              <w:t>Entry Condition</w:t>
+            </w:r>
+          </w:p>
+        </w:tc>
+        <w:tc>
+          <w:tcPr>
+            <w:tcW w:w="4913" w:type="dxa"/>
+          </w:tcPr>
+          <w:p>
+            <w:pPr>
+              <w:rPr>
+                <w:rFonts w:ascii="Times New Roman" w:hAnsi="Times New Roman" w:cs="Times New Roman"/>
+                <w:sz w:val="24"/>
+                <w:szCs w:val="24"/>
+              </w:rPr>
+            </w:pPr>
+            <w:r>
+              <w:rPr>
+                <w:rFonts w:ascii="Times New Roman" w:hAnsi="Times New Roman" w:cs="Times New Roman"/>
+                <w:sz w:val="24"/>
+                <w:szCs w:val="24"/>
+              </w:rPr>
+              <w:t>The admin needs to login to the system.</w:t>
+            </w:r>
+          </w:p>
+        </w:tc>
+      </w:tr>
+      <w:tr>
+        <w:trPr>
+          <w:trHeight w:val="1423"/>
+        </w:trPr>
+        <w:tc>
+          <w:tcPr>
+            <w:tcW w:w="4913" w:type="dxa"/>
+          </w:tcPr>
+          <w:p>
+            <w:pPr>
+              <w:rPr>
+                <w:rFonts w:ascii="Times New Roman" w:hAnsi="Times New Roman" w:cs="Times New Roman"/>
+                <w:b/>
+                <w:sz w:val="24"/>
+                <w:szCs w:val="24"/>
+              </w:rPr>
+            </w:pPr>
+            <w:r>
+              <w:rPr>
+                <w:rFonts w:ascii="Times New Roman" w:hAnsi="Times New Roman" w:cs="Times New Roman"/>
+                <w:b/>
+                <w:sz w:val="24"/>
+                <w:szCs w:val="24"/>
+              </w:rPr>
+              <w:t>Flow of Events</w:t>
+            </w:r>
+          </w:p>
+        </w:tc>
+        <w:tc>
+          <w:tcPr>
+            <w:tcW w:w="4913" w:type="dxa"/>
+          </w:tcPr>
+          <w:p>
+            <w:pPr>
+              <w:rPr>
+                <w:rFonts w:ascii="Times New Roman" w:hAnsi="Times New Roman" w:cs="Times New Roman"/>
+                <w:sz w:val="24"/>
+                <w:szCs w:val="24"/>
+              </w:rPr>
+            </w:pPr>
+            <w:r>
+              <w:rPr>
+                <w:rFonts w:ascii="Times New Roman" w:hAnsi="Times New Roman" w:cs="Times New Roman"/>
+                <w:sz w:val="24"/>
+                <w:szCs w:val="24"/>
+              </w:rPr>
+              <w:t>1.Admin logins to the system.</w:t>
+            </w:r>
+          </w:p>
+          <w:p>
+            <w:pPr>
+              <w:rPr>
+                <w:rFonts w:ascii="Times New Roman" w:hAnsi="Times New Roman" w:cs="Times New Roman"/>
+                <w:sz w:val="24"/>
+                <w:szCs w:val="24"/>
+              </w:rPr>
+            </w:pPr>
+          </w:p>
+          <w:p>
+            <w:pPr>
+              <w:rPr>
+                <w:rFonts w:ascii="Times New Roman" w:hAnsi="Times New Roman" w:cs="Times New Roman"/>
+                <w:sz w:val="24"/>
+                <w:szCs w:val="24"/>
+              </w:rPr>
+            </w:pPr>
+            <w:r>
+              <w:rPr>
+                <w:rFonts w:ascii="Times New Roman" w:hAnsi="Times New Roman" w:cs="Times New Roman"/>
+                <w:sz w:val="24"/>
+                <w:szCs w:val="24"/>
+              </w:rPr>
+              <w:t>2. Admin enters the manager accounts list.</w:t>
+            </w:r>
+          </w:p>
+          <w:p>
+            <w:pPr>
+              <w:rPr>
+                <w:rFonts w:ascii="Times New Roman" w:hAnsi="Times New Roman" w:cs="Times New Roman"/>
+                <w:sz w:val="24"/>
+                <w:szCs w:val="24"/>
+              </w:rPr>
+            </w:pPr>
+          </w:p>
+          <w:p>
+            <w:pPr>
+              <w:rPr>
+                <w:rFonts w:ascii="Times New Roman" w:hAnsi="Times New Roman" w:cs="Times New Roman"/>
+                <w:sz w:val="24"/>
+                <w:szCs w:val="24"/>
+              </w:rPr>
+            </w:pPr>
+            <w:r>
+              <w:rPr>
+                <w:rFonts w:ascii="Times New Roman" w:hAnsi="Times New Roman" w:cs="Times New Roman"/>
+                <w:sz w:val="24"/>
+                <w:szCs w:val="24"/>
+              </w:rPr>
+              <w:t>3.Admin chooses the manager’s profile to edit the information.</w:t>
+            </w:r>
+          </w:p>
+          <w:p>
+            <w:pPr>
+              <w:rPr>
+                <w:rFonts w:ascii="Times New Roman" w:hAnsi="Times New Roman" w:cs="Times New Roman"/>
+                <w:sz w:val="24"/>
+                <w:szCs w:val="24"/>
+              </w:rPr>
+            </w:pPr>
+          </w:p>
+          <w:p>
+            <w:pPr>
+              <w:rPr>
+                <w:rFonts w:ascii="Times New Roman" w:hAnsi="Times New Roman" w:cs="Times New Roman"/>
+                <w:sz w:val="24"/>
+                <w:szCs w:val="24"/>
+              </w:rPr>
+            </w:pPr>
+            <w:r>
+              <w:rPr>
+                <w:rFonts w:ascii="Times New Roman" w:hAnsi="Times New Roman" w:cs="Times New Roman"/>
+                <w:sz w:val="24"/>
+                <w:szCs w:val="24"/>
+              </w:rPr>
+              <w:t>4.Admin makes the changes which have been planned. (Username, password changes)</w:t>
+            </w:r>
+          </w:p>
+          <w:p>
+            <w:pPr>
+              <w:rPr>
+                <w:rFonts w:ascii="Times New Roman" w:hAnsi="Times New Roman" w:cs="Times New Roman"/>
+                <w:sz w:val="24"/>
+                <w:szCs w:val="24"/>
+              </w:rPr>
+            </w:pPr>
+          </w:p>
+          <w:p>
+            <w:pPr>
+              <w:rPr>
+                <w:rFonts w:ascii="Times New Roman" w:hAnsi="Times New Roman" w:cs="Times New Roman"/>
+                <w:sz w:val="24"/>
+                <w:szCs w:val="24"/>
+              </w:rPr>
+            </w:pPr>
+            <w:r>
+              <w:rPr>
+                <w:rFonts w:ascii="Times New Roman" w:hAnsi="Times New Roman" w:cs="Times New Roman"/>
+                <w:sz w:val="24"/>
+                <w:szCs w:val="24"/>
+              </w:rPr>
+              <w:t>5. New changes are saved in database.</w:t>
+            </w:r>
+          </w:p>
+          <w:p>
+            <w:pPr>
+              <w:rPr>
+                <w:rFonts w:ascii="Times New Roman" w:hAnsi="Times New Roman" w:cs="Times New Roman"/>
+                <w:sz w:val="24"/>
+                <w:szCs w:val="24"/>
+              </w:rPr>
+            </w:pPr>
+          </w:p>
+          <w:p>
+            <w:pPr>
+              <w:rPr>
+                <w:rFonts w:ascii="Times New Roman" w:hAnsi="Times New Roman" w:cs="Times New Roman"/>
+                <w:sz w:val="24"/>
+                <w:szCs w:val="24"/>
+              </w:rPr>
+            </w:pPr>
+            <w:r>
+              <w:rPr>
+                <w:rFonts w:ascii="Times New Roman" w:hAnsi="Times New Roman" w:cs="Times New Roman"/>
+                <w:sz w:val="24"/>
+                <w:szCs w:val="24"/>
+              </w:rPr>
+              <w:t>6. System is updated with new changes.</w:t>
+            </w:r>
+          </w:p>
+          <w:p>
+            <w:pPr>
+              <w:rPr>
+                <w:rFonts w:ascii="Times New Roman" w:hAnsi="Times New Roman" w:cs="Times New Roman"/>
+                <w:sz w:val="24"/>
+                <w:szCs w:val="24"/>
+              </w:rPr>
+            </w:pPr>
+          </w:p>
+          <w:p>
+            <w:pPr>
+              <w:rPr>
+                <w:rFonts w:ascii="Times New Roman" w:hAnsi="Times New Roman" w:cs="Times New Roman"/>
+                <w:sz w:val="24"/>
+                <w:szCs w:val="24"/>
+              </w:rPr>
+            </w:pPr>
+            <w:r>
+              <w:rPr>
+                <w:rFonts w:ascii="Times New Roman" w:hAnsi="Times New Roman" w:cs="Times New Roman"/>
+                <w:sz w:val="24"/>
+                <w:szCs w:val="24"/>
+              </w:rPr>
+              <w:t>7. System gives feedback about completing the changes.</w:t>
+            </w:r>
+          </w:p>
+          <w:p>
+            <w:pPr>
+              <w:rPr>
+                <w:rFonts w:ascii="Times New Roman" w:hAnsi="Times New Roman" w:cs="Times New Roman"/>
+                <w:sz w:val="24"/>
+                <w:szCs w:val="24"/>
+              </w:rPr>
+            </w:pPr>
+          </w:p>
+        </w:tc>
+      </w:tr>
+      <w:tr>
+        <w:trPr>
+          <w:trHeight w:val="386"/>
+        </w:trPr>
+        <w:tc>
+          <w:tcPr>
+            <w:tcW w:w="4913" w:type="dxa"/>
+          </w:tcPr>
+          <w:p>
+            <w:pPr>
+              <w:rPr>
+                <w:rFonts w:ascii="Times New Roman" w:hAnsi="Times New Roman" w:cs="Times New Roman"/>
+                <w:sz w:val="24"/>
+                <w:szCs w:val="24"/>
+              </w:rPr>
+            </w:pPr>
+            <w:r>
+              <w:rPr>
+                <w:rFonts w:ascii="Times New Roman" w:hAnsi="Times New Roman" w:cs="Times New Roman"/>
+                <w:b/>
+                <w:sz w:val="24"/>
+                <w:szCs w:val="24"/>
+              </w:rPr>
+              <w:t>Exit Condition</w:t>
+            </w:r>
+          </w:p>
+        </w:tc>
+        <w:tc>
+          <w:tcPr>
+            <w:tcW w:w="4913" w:type="dxa"/>
+          </w:tcPr>
+          <w:p>
+            <w:pPr>
+              <w:rPr>
+                <w:rFonts w:ascii="Times New Roman" w:hAnsi="Times New Roman" w:cs="Times New Roman"/>
+                <w:sz w:val="24"/>
+                <w:szCs w:val="24"/>
+              </w:rPr>
+            </w:pPr>
+            <w:r>
+              <w:rPr>
+                <w:rFonts w:ascii="Times New Roman" w:hAnsi="Times New Roman" w:cs="Times New Roman"/>
+                <w:sz w:val="24"/>
+                <w:szCs w:val="24"/>
+              </w:rPr>
+              <w:t xml:space="preserve">The admin updates the information </w:t>
+            </w:r>
+            <w:proofErr w:type="gramStart"/>
+            <w:r>
+              <w:rPr>
+                <w:rFonts w:ascii="Times New Roman" w:hAnsi="Times New Roman" w:cs="Times New Roman"/>
+                <w:sz w:val="24"/>
+                <w:szCs w:val="24"/>
+              </w:rPr>
+              <w:t>on  manager</w:t>
+            </w:r>
+            <w:proofErr w:type="gramEnd"/>
+            <w:r>
+              <w:rPr>
+                <w:rFonts w:ascii="Times New Roman" w:hAnsi="Times New Roman" w:cs="Times New Roman"/>
+                <w:sz w:val="24"/>
+                <w:szCs w:val="24"/>
+              </w:rPr>
+              <w:t xml:space="preserve"> accounts.</w:t>
+            </w:r>
+          </w:p>
+        </w:tc>
+      </w:tr>
+    </w:tbl>
+    <w:p>
+      <w:pPr>
+        <w:rPr>
+          <w:rFonts w:ascii="Times New Roman" w:hAnsi="Times New Roman" w:cs="Times New Roman"/>
+          <w:sz w:val="24"/>
+          <w:szCs w:val="24"/>
+        </w:rPr>
+      </w:pPr>
+    </w:p>
+    <w:p>
+      <w:pPr>
+        <w:rPr>
+          <w:rFonts w:ascii="Times New Roman" w:hAnsi="Times New Roman" w:cs="Times New Roman"/>
+          <w:sz w:val="24"/>
+          <w:szCs w:val="24"/>
+        </w:rPr>
+      </w:pPr>
+    </w:p>
+    <w:tbl>
+      <w:tblPr>
+        <w:tblStyle w:val="TabloKlavuzu"/>
+        <w:tblW w:w="9862" w:type="dxa"/>
+        <w:tblLook w:val="04A0" w:firstRow="1" w:lastRow="0" w:firstColumn="1" w:lastColumn="0" w:noHBand="0" w:noVBand="1"/>
+      </w:tblPr>
+      <w:tblGrid>
+        <w:gridCol w:w="4931"/>
+        <w:gridCol w:w="4931"/>
+      </w:tblGrid>
+      <w:tr>
+        <w:trPr>
+          <w:trHeight w:val="372"/>
+        </w:trPr>
+        <w:tc>
+          <w:tcPr>
+            <w:tcW w:w="4931" w:type="dxa"/>
+          </w:tcPr>
+          <w:p>
+            <w:pPr>
+              <w:rPr>
+                <w:rFonts w:ascii="Times New Roman" w:hAnsi="Times New Roman" w:cs="Times New Roman"/>
+                <w:b/>
+                <w:sz w:val="24"/>
+                <w:szCs w:val="24"/>
+              </w:rPr>
+            </w:pPr>
+            <w:r>
+              <w:rPr>
+                <w:rFonts w:ascii="Times New Roman" w:hAnsi="Times New Roman" w:cs="Times New Roman"/>
+                <w:b/>
+                <w:sz w:val="24"/>
+                <w:szCs w:val="24"/>
+              </w:rPr>
+              <w:t>Use Case Name</w:t>
+            </w:r>
+          </w:p>
+        </w:tc>
+        <w:tc>
+          <w:tcPr>
+            <w:tcW w:w="4931" w:type="dxa"/>
+          </w:tcPr>
+          <w:p>
+            <w:pPr>
+              <w:rPr>
+                <w:rFonts w:ascii="Times New Roman" w:hAnsi="Times New Roman" w:cs="Times New Roman"/>
+                <w:sz w:val="24"/>
+                <w:szCs w:val="24"/>
+              </w:rPr>
+            </w:pPr>
+            <w:r>
+              <w:rPr>
+                <w:rFonts w:ascii="Times New Roman" w:hAnsi="Times New Roman" w:cs="Times New Roman"/>
+                <w:sz w:val="24"/>
+                <w:szCs w:val="24"/>
+              </w:rPr>
+              <w:t>Delete User Account</w:t>
+            </w:r>
+          </w:p>
+        </w:tc>
+      </w:tr>
+      <w:tr>
+        <w:trPr>
+          <w:trHeight w:val="357"/>
+        </w:trPr>
+        <w:tc>
+          <w:tcPr>
+            <w:tcW w:w="4931" w:type="dxa"/>
+          </w:tcPr>
+          <w:p>
+            <w:pPr>
+              <w:rPr>
+                <w:rFonts w:ascii="Times New Roman" w:hAnsi="Times New Roman" w:cs="Times New Roman"/>
+                <w:b/>
+                <w:sz w:val="24"/>
+                <w:szCs w:val="24"/>
+              </w:rPr>
+            </w:pPr>
+            <w:r>
+              <w:rPr>
+                <w:rFonts w:ascii="Times New Roman" w:hAnsi="Times New Roman" w:cs="Times New Roman"/>
+                <w:b/>
+                <w:sz w:val="24"/>
+                <w:szCs w:val="24"/>
+              </w:rPr>
+              <w:t>Participating Actor</w:t>
+            </w:r>
+          </w:p>
+        </w:tc>
+        <w:tc>
+          <w:tcPr>
+            <w:tcW w:w="4931" w:type="dxa"/>
+          </w:tcPr>
+          <w:p>
+            <w:pPr>
+              <w:rPr>
+                <w:rFonts w:ascii="Times New Roman" w:hAnsi="Times New Roman" w:cs="Times New Roman"/>
+                <w:sz w:val="24"/>
+                <w:szCs w:val="24"/>
+              </w:rPr>
+            </w:pPr>
+            <w:r>
+              <w:rPr>
+                <w:rFonts w:ascii="Times New Roman" w:hAnsi="Times New Roman" w:cs="Times New Roman"/>
+                <w:sz w:val="24"/>
+                <w:szCs w:val="24"/>
+              </w:rPr>
+              <w:t>Admin</w:t>
+            </w:r>
+          </w:p>
+        </w:tc>
+      </w:tr>
+      <w:tr>
+        <w:trPr>
+          <w:trHeight w:val="372"/>
+        </w:trPr>
+        <w:tc>
+          <w:tcPr>
+            <w:tcW w:w="4931" w:type="dxa"/>
+          </w:tcPr>
+          <w:p>
+            <w:pPr>
+              <w:rPr>
+                <w:rFonts w:ascii="Times New Roman" w:hAnsi="Times New Roman" w:cs="Times New Roman"/>
+                <w:b/>
+                <w:sz w:val="24"/>
+                <w:szCs w:val="24"/>
+              </w:rPr>
+            </w:pPr>
+            <w:r>
+              <w:rPr>
+                <w:rFonts w:ascii="Times New Roman" w:hAnsi="Times New Roman" w:cs="Times New Roman"/>
+                <w:b/>
+                <w:sz w:val="24"/>
+                <w:szCs w:val="24"/>
+              </w:rPr>
+              <w:t>Entry Condition</w:t>
+            </w:r>
+          </w:p>
+        </w:tc>
+        <w:tc>
+          <w:tcPr>
+            <w:tcW w:w="4931" w:type="dxa"/>
+          </w:tcPr>
+          <w:p>
+            <w:pPr>
+              <w:rPr>
+                <w:rFonts w:ascii="Times New Roman" w:hAnsi="Times New Roman" w:cs="Times New Roman"/>
+                <w:sz w:val="24"/>
+                <w:szCs w:val="24"/>
+              </w:rPr>
+            </w:pPr>
+            <w:r>
+              <w:rPr>
+                <w:rFonts w:ascii="Times New Roman" w:hAnsi="Times New Roman" w:cs="Times New Roman"/>
+                <w:sz w:val="24"/>
+                <w:szCs w:val="24"/>
+              </w:rPr>
+              <w:t>The admin needs to log in to the system.</w:t>
+            </w:r>
+          </w:p>
+        </w:tc>
+      </w:tr>
+      <w:tr>
+        <w:trPr>
+          <w:trHeight w:val="372"/>
+        </w:trPr>
+        <w:tc>
+          <w:tcPr>
+            <w:tcW w:w="4931" w:type="dxa"/>
+          </w:tcPr>
+          <w:p>
+            <w:pPr>
+              <w:rPr>
+                <w:rFonts w:ascii="Times New Roman" w:hAnsi="Times New Roman" w:cs="Times New Roman"/>
+                <w:b/>
+                <w:sz w:val="24"/>
+                <w:szCs w:val="24"/>
+              </w:rPr>
+            </w:pPr>
+            <w:r>
+              <w:rPr>
+                <w:rFonts w:ascii="Times New Roman" w:hAnsi="Times New Roman" w:cs="Times New Roman"/>
+                <w:b/>
+                <w:sz w:val="24"/>
+                <w:szCs w:val="24"/>
+              </w:rPr>
+              <w:t>Flow of Events</w:t>
+            </w:r>
+          </w:p>
+        </w:tc>
+        <w:tc>
+          <w:tcPr>
+            <w:tcW w:w="4931" w:type="dxa"/>
+          </w:tcPr>
+          <w:p>
+            <w:pPr>
+              <w:pStyle w:val="ListeParagraf"/>
+              <w:numPr>
+                <w:ilvl w:val="0"/>
+                <w:numId w:val="1"/>
+              </w:numPr>
+              <w:rPr>
+                <w:rFonts w:ascii="Times New Roman" w:hAnsi="Times New Roman" w:cs="Times New Roman"/>
+                <w:sz w:val="24"/>
+                <w:szCs w:val="24"/>
+              </w:rPr>
+            </w:pPr>
+            <w:r>
+              <w:rPr>
+                <w:rFonts w:ascii="Times New Roman" w:hAnsi="Times New Roman" w:cs="Times New Roman"/>
+                <w:sz w:val="24"/>
+                <w:szCs w:val="24"/>
+              </w:rPr>
+              <w:t>Admin logins to the system.</w:t>
+            </w:r>
+          </w:p>
+          <w:p>
+            <w:pPr>
+              <w:pStyle w:val="ListeParagraf"/>
+              <w:rPr>
+                <w:rFonts w:ascii="Times New Roman" w:hAnsi="Times New Roman" w:cs="Times New Roman"/>
+                <w:sz w:val="24"/>
+                <w:szCs w:val="24"/>
+              </w:rPr>
+            </w:pPr>
+          </w:p>
+          <w:p>
+            <w:pPr>
+              <w:pStyle w:val="ListeParagraf"/>
+              <w:numPr>
+                <w:ilvl w:val="0"/>
+                <w:numId w:val="1"/>
+              </w:numPr>
+              <w:rPr>
+                <w:rFonts w:ascii="Times New Roman" w:hAnsi="Times New Roman" w:cs="Times New Roman"/>
+                <w:sz w:val="24"/>
+                <w:szCs w:val="24"/>
+              </w:rPr>
+            </w:pPr>
+            <w:r>
+              <w:rPr>
+                <w:rFonts w:ascii="Times New Roman" w:hAnsi="Times New Roman" w:cs="Times New Roman"/>
+                <w:sz w:val="24"/>
+                <w:szCs w:val="24"/>
+              </w:rPr>
+              <w:t>Admin enters the manager accounts list.</w:t>
+            </w:r>
+          </w:p>
+          <w:p>
+            <w:pPr>
+              <w:pStyle w:val="ListeParagraf"/>
+              <w:numPr>
+                <w:ilvl w:val="0"/>
+                <w:numId w:val="1"/>
+              </w:numPr>
+              <w:rPr>
+                <w:rFonts w:ascii="Times New Roman" w:hAnsi="Times New Roman" w:cs="Times New Roman"/>
+                <w:sz w:val="24"/>
+                <w:szCs w:val="24"/>
+              </w:rPr>
+            </w:pPr>
+            <w:r>
+              <w:rPr>
+                <w:rFonts w:ascii="Times New Roman" w:hAnsi="Times New Roman" w:cs="Times New Roman"/>
+                <w:sz w:val="24"/>
+                <w:szCs w:val="24"/>
+              </w:rPr>
+              <w:t>Admin selects the manager account.</w:t>
+            </w:r>
+          </w:p>
+          <w:p>
+            <w:pPr>
+              <w:pStyle w:val="ListeParagraf"/>
+              <w:rPr>
+                <w:rFonts w:ascii="Times New Roman" w:hAnsi="Times New Roman" w:cs="Times New Roman"/>
+                <w:sz w:val="24"/>
+                <w:szCs w:val="24"/>
+              </w:rPr>
+            </w:pPr>
+          </w:p>
+          <w:p>
+            <w:pPr>
+              <w:pStyle w:val="ListeParagraf"/>
+              <w:numPr>
+                <w:ilvl w:val="0"/>
+                <w:numId w:val="1"/>
+              </w:numPr>
+              <w:rPr>
+                <w:rFonts w:ascii="Times New Roman" w:hAnsi="Times New Roman" w:cs="Times New Roman"/>
+                <w:sz w:val="24"/>
+                <w:szCs w:val="24"/>
+              </w:rPr>
+            </w:pPr>
+            <w:r>
+              <w:rPr>
+                <w:rFonts w:ascii="Times New Roman" w:hAnsi="Times New Roman" w:cs="Times New Roman"/>
+                <w:sz w:val="24"/>
+                <w:szCs w:val="24"/>
+              </w:rPr>
+              <w:t xml:space="preserve">Admin selects the option </w:t>
+            </w:r>
+            <w:proofErr w:type="gramStart"/>
+            <w:r>
+              <w:rPr>
+                <w:rFonts w:ascii="Times New Roman" w:hAnsi="Times New Roman" w:cs="Times New Roman"/>
+                <w:sz w:val="24"/>
+                <w:szCs w:val="24"/>
+              </w:rPr>
+              <w:t>“ Delete</w:t>
+            </w:r>
+            <w:proofErr w:type="gramEnd"/>
+            <w:r>
+              <w:rPr>
+                <w:rFonts w:ascii="Times New Roman" w:hAnsi="Times New Roman" w:cs="Times New Roman"/>
+                <w:sz w:val="24"/>
+                <w:szCs w:val="24"/>
+              </w:rPr>
+              <w:t xml:space="preserve"> Account”.</w:t>
+            </w:r>
+          </w:p>
+          <w:p>
+            <w:pPr>
+              <w:pStyle w:val="ListeParagraf"/>
+              <w:rPr>
+                <w:rFonts w:ascii="Times New Roman" w:hAnsi="Times New Roman" w:cs="Times New Roman"/>
+                <w:sz w:val="24"/>
+                <w:szCs w:val="24"/>
+              </w:rPr>
+            </w:pPr>
+          </w:p>
+          <w:p>
+            <w:pPr>
+              <w:pStyle w:val="ListeParagraf"/>
+              <w:numPr>
+                <w:ilvl w:val="0"/>
+                <w:numId w:val="1"/>
+              </w:numPr>
+              <w:rPr>
+                <w:rFonts w:ascii="Times New Roman" w:hAnsi="Times New Roman" w:cs="Times New Roman"/>
+                <w:sz w:val="24"/>
+                <w:szCs w:val="24"/>
+              </w:rPr>
+            </w:pPr>
+            <w:r>
+              <w:rPr>
+                <w:rFonts w:ascii="Times New Roman" w:hAnsi="Times New Roman" w:cs="Times New Roman"/>
+                <w:sz w:val="24"/>
+                <w:szCs w:val="24"/>
+              </w:rPr>
+              <w:t>The information about the selected manager is deleted from database.</w:t>
+            </w:r>
+          </w:p>
+          <w:p>
+            <w:pPr>
+              <w:pStyle w:val="ListeParagraf"/>
+              <w:rPr>
+                <w:rFonts w:ascii="Times New Roman" w:hAnsi="Times New Roman" w:cs="Times New Roman"/>
+                <w:sz w:val="24"/>
+                <w:szCs w:val="24"/>
+              </w:rPr>
+            </w:pPr>
+          </w:p>
+          <w:p>
+            <w:pPr>
+              <w:pStyle w:val="ListeParagraf"/>
+              <w:numPr>
+                <w:ilvl w:val="0"/>
+                <w:numId w:val="1"/>
+              </w:numPr>
+              <w:rPr>
+                <w:rFonts w:ascii="Times New Roman" w:hAnsi="Times New Roman" w:cs="Times New Roman"/>
+                <w:sz w:val="24"/>
+                <w:szCs w:val="24"/>
+              </w:rPr>
+            </w:pPr>
+            <w:r>
+              <w:rPr>
+                <w:rFonts w:ascii="Times New Roman" w:hAnsi="Times New Roman" w:cs="Times New Roman"/>
+                <w:sz w:val="24"/>
+                <w:szCs w:val="24"/>
+              </w:rPr>
+              <w:t>System gives feedback about deleting the account.</w:t>
+            </w:r>
+          </w:p>
+        </w:tc>
+      </w:tr>
+      <w:tr>
+        <w:trPr>
+          <w:trHeight w:val="372"/>
+        </w:trPr>
+        <w:tc>
+          <w:tcPr>
+            <w:tcW w:w="4931" w:type="dxa"/>
+          </w:tcPr>
+          <w:p>
+            <w:pPr>
+              <w:rPr>
+                <w:rFonts w:ascii="Times New Roman" w:hAnsi="Times New Roman" w:cs="Times New Roman"/>
+                <w:b/>
+                <w:sz w:val="24"/>
+                <w:szCs w:val="24"/>
+              </w:rPr>
+            </w:pPr>
+            <w:r>
+              <w:rPr>
+                <w:rFonts w:ascii="Times New Roman" w:hAnsi="Times New Roman" w:cs="Times New Roman"/>
+                <w:b/>
+                <w:sz w:val="24"/>
+                <w:szCs w:val="24"/>
+              </w:rPr>
+              <w:lastRenderedPageBreak/>
+              <w:t>Exit Condition</w:t>
+            </w:r>
+          </w:p>
+        </w:tc>
+        <w:tc>
+          <w:tcPr>
+            <w:tcW w:w="4931" w:type="dxa"/>
+          </w:tcPr>
+          <w:p>
+            <w:pPr>
+              <w:rPr>
+                <w:rFonts w:ascii="Times New Roman" w:hAnsi="Times New Roman" w:cs="Times New Roman"/>
+                <w:sz w:val="24"/>
+                <w:szCs w:val="24"/>
+              </w:rPr>
+            </w:pPr>
+            <w:r>
+              <w:rPr>
+                <w:rFonts w:ascii="Times New Roman" w:hAnsi="Times New Roman" w:cs="Times New Roman"/>
+                <w:sz w:val="24"/>
+                <w:szCs w:val="24"/>
+              </w:rPr>
+              <w:t>The admin deletes the selected manager account.</w:t>
+            </w:r>
+          </w:p>
+        </w:tc>
+      </w:tr>
+    </w:tbl>
+    <w:p>
+      <w:pPr>
+        <w:rPr>
+          <w:rFonts w:ascii="Times New Roman" w:hAnsi="Times New Roman" w:cs="Times New Roman"/>
+          <w:sz w:val="24"/>
+          <w:szCs w:val="24"/>
+        </w:rPr>
+      </w:pPr>
+    </w:p>
+    <w:p>
+      <w:pPr>
+        <w:rPr>
+          <w:rFonts w:ascii="Times New Roman" w:hAnsi="Times New Roman" w:cs="Times New Roman"/>
+          <w:sz w:val="24"/>
+          <w:szCs w:val="24"/>
+        </w:rPr>
+      </w:pPr>
+    </w:p>
+    <w:tbl>
+      <w:tblPr>
+        <w:tblStyle w:val="TabloKlavuzu"/>
+        <w:tblW w:w="9850" w:type="dxa"/>
+        <w:tblLook w:val="04A0" w:firstRow="1" w:lastRow="0" w:firstColumn="1" w:lastColumn="0" w:noHBand="0" w:noVBand="1"/>
+      </w:tblPr>
+      <w:tblGrid>
+        <w:gridCol w:w="4925"/>
+        <w:gridCol w:w="4925"/>
+      </w:tblGrid>
+      <w:tr>
+        <w:trPr>
+          <w:trHeight w:val="399"/>
+        </w:trPr>
+        <w:tc>
+          <w:tcPr>
+            <w:tcW w:w="4925" w:type="dxa"/>
+          </w:tcPr>
+          <w:p>
+            <w:pPr>
+              <w:rPr>
+                <w:rFonts w:ascii="Times New Roman" w:hAnsi="Times New Roman" w:cs="Times New Roman"/>
+                <w:b/>
+                <w:sz w:val="24"/>
+                <w:szCs w:val="24"/>
+              </w:rPr>
+            </w:pPr>
+            <w:r>
+              <w:rPr>
+                <w:rFonts w:ascii="Times New Roman" w:hAnsi="Times New Roman" w:cs="Times New Roman"/>
+                <w:b/>
+                <w:sz w:val="24"/>
+                <w:szCs w:val="24"/>
+              </w:rPr>
+              <w:t>Use Case Name</w:t>
+            </w:r>
+          </w:p>
+        </w:tc>
+        <w:tc>
+          <w:tcPr>
+            <w:tcW w:w="4925" w:type="dxa"/>
+          </w:tcPr>
+          <w:p>
+            <w:pPr>
+              <w:rPr>
+                <w:rFonts w:ascii="Times New Roman" w:hAnsi="Times New Roman" w:cs="Times New Roman"/>
+                <w:sz w:val="24"/>
+                <w:szCs w:val="24"/>
+              </w:rPr>
+            </w:pPr>
+            <w:r>
+              <w:rPr>
+                <w:rFonts w:ascii="Times New Roman" w:hAnsi="Times New Roman" w:cs="Times New Roman"/>
+                <w:sz w:val="24"/>
+                <w:szCs w:val="24"/>
+              </w:rPr>
+              <w:t>Delete Booking</w:t>
+            </w:r>
+          </w:p>
+        </w:tc>
+      </w:tr>
+      <w:tr>
+        <w:trPr>
+          <w:trHeight w:val="383"/>
+        </w:trPr>
+        <w:tc>
+          <w:tcPr>
+            <w:tcW w:w="4925" w:type="dxa"/>
+          </w:tcPr>
+          <w:p>
+            <w:pPr>
+              <w:rPr>
+                <w:rFonts w:ascii="Times New Roman" w:hAnsi="Times New Roman" w:cs="Times New Roman"/>
+                <w:b/>
+                <w:sz w:val="24"/>
+                <w:szCs w:val="24"/>
+              </w:rPr>
+            </w:pPr>
+            <w:r>
+              <w:rPr>
+                <w:rFonts w:ascii="Times New Roman" w:hAnsi="Times New Roman" w:cs="Times New Roman"/>
+                <w:b/>
+                <w:sz w:val="24"/>
+                <w:szCs w:val="24"/>
+              </w:rPr>
+              <w:t>Participating Actor</w:t>
+            </w:r>
+          </w:p>
+        </w:tc>
+        <w:tc>
+          <w:tcPr>
+            <w:tcW w:w="4925" w:type="dxa"/>
+          </w:tcPr>
+          <w:p>
+            <w:pPr>
+              <w:rPr>
+                <w:rFonts w:ascii="Times New Roman" w:hAnsi="Times New Roman" w:cs="Times New Roman"/>
+                <w:sz w:val="24"/>
+                <w:szCs w:val="24"/>
+              </w:rPr>
+            </w:pPr>
+            <w:r>
+              <w:rPr>
+                <w:rFonts w:ascii="Times New Roman" w:hAnsi="Times New Roman" w:cs="Times New Roman"/>
+                <w:sz w:val="24"/>
+                <w:szCs w:val="24"/>
+              </w:rPr>
+              <w:t>Admin &amp; Manager</w:t>
+            </w:r>
+          </w:p>
+        </w:tc>
+      </w:tr>
+      <w:tr>
+        <w:trPr>
+          <w:trHeight w:val="399"/>
+        </w:trPr>
+        <w:tc>
+          <w:tcPr>
+            <w:tcW w:w="4925" w:type="dxa"/>
+          </w:tcPr>
+          <w:p>
+            <w:pPr>
+              <w:rPr>
+                <w:rFonts w:ascii="Times New Roman" w:hAnsi="Times New Roman" w:cs="Times New Roman"/>
+                <w:b/>
+                <w:sz w:val="24"/>
+                <w:szCs w:val="24"/>
+              </w:rPr>
+            </w:pPr>
+            <w:r>
+              <w:rPr>
+                <w:rFonts w:ascii="Times New Roman" w:hAnsi="Times New Roman" w:cs="Times New Roman"/>
+                <w:b/>
+                <w:sz w:val="24"/>
+                <w:szCs w:val="24"/>
+              </w:rPr>
+              <w:t>Entry Condition</w:t>
+            </w:r>
+          </w:p>
+        </w:tc>
+        <w:tc>
+          <w:tcPr>
+            <w:tcW w:w="4925" w:type="dxa"/>
+          </w:tcPr>
+          <w:p>
+            <w:pPr>
+              <w:rPr>
+                <w:rFonts w:ascii="Times New Roman" w:hAnsi="Times New Roman" w:cs="Times New Roman"/>
+                <w:sz w:val="24"/>
+                <w:szCs w:val="24"/>
+              </w:rPr>
+            </w:pPr>
+            <w:r>
+              <w:rPr>
+                <w:rFonts w:ascii="Times New Roman" w:hAnsi="Times New Roman" w:cs="Times New Roman"/>
+                <w:sz w:val="24"/>
+                <w:szCs w:val="24"/>
+              </w:rPr>
+              <w:t>The admin or the manager need to log in to the system.</w:t>
+            </w:r>
+          </w:p>
+        </w:tc>
+      </w:tr>
+      <w:tr>
+        <w:trPr>
+          <w:trHeight w:val="399"/>
+        </w:trPr>
+        <w:tc>
+          <w:tcPr>
+            <w:tcW w:w="4925" w:type="dxa"/>
+          </w:tcPr>
+          <w:p>
+            <w:pPr>
+              <w:rPr>
+                <w:rFonts w:ascii="Times New Roman" w:hAnsi="Times New Roman" w:cs="Times New Roman"/>
+                <w:b/>
+                <w:sz w:val="24"/>
+                <w:szCs w:val="24"/>
+              </w:rPr>
+            </w:pPr>
+            <w:r>
+              <w:rPr>
+                <w:rFonts w:ascii="Times New Roman" w:hAnsi="Times New Roman" w:cs="Times New Roman"/>
+                <w:b/>
+                <w:sz w:val="24"/>
+                <w:szCs w:val="24"/>
+              </w:rPr>
+              <w:t>Flow of Events</w:t>
+            </w:r>
+          </w:p>
+        </w:tc>
+        <w:tc>
+          <w:tcPr>
+            <w:tcW w:w="4925" w:type="dxa"/>
+          </w:tcPr>
+          <w:p>
+            <w:pPr>
+              <w:rPr>
+                <w:rFonts w:ascii="Times New Roman" w:hAnsi="Times New Roman" w:cs="Times New Roman"/>
+                <w:sz w:val="24"/>
+                <w:szCs w:val="24"/>
+              </w:rPr>
+            </w:pPr>
+            <w:r>
+              <w:rPr>
+                <w:rFonts w:ascii="Times New Roman" w:hAnsi="Times New Roman" w:cs="Times New Roman"/>
+                <w:sz w:val="24"/>
+                <w:szCs w:val="24"/>
+              </w:rPr>
+              <w:t>1.Admin(</w:t>
+            </w:r>
+            <w:r>
+              <w:rPr>
+                <w:rFonts w:ascii="Times New Roman" w:hAnsi="Times New Roman" w:cs="Times New Roman"/>
+                <w:sz w:val="24"/>
+                <w:szCs w:val="24"/>
+              </w:rPr>
+              <w:t>m</w:t>
+            </w:r>
+            <w:r>
+              <w:rPr>
+                <w:rFonts w:ascii="Times New Roman" w:hAnsi="Times New Roman" w:cs="Times New Roman"/>
+                <w:sz w:val="24"/>
+                <w:szCs w:val="24"/>
+              </w:rPr>
+              <w:t>anager) logins to the system.</w:t>
+            </w:r>
+          </w:p>
+          <w:p>
+            <w:pPr>
+              <w:rPr>
+                <w:rFonts w:ascii="Times New Roman" w:hAnsi="Times New Roman" w:cs="Times New Roman"/>
+                <w:sz w:val="24"/>
+                <w:szCs w:val="24"/>
+              </w:rPr>
+            </w:pPr>
+          </w:p>
+          <w:p>
+            <w:pPr>
+              <w:rPr>
+                <w:rFonts w:ascii="Times New Roman" w:hAnsi="Times New Roman" w:cs="Times New Roman"/>
+                <w:sz w:val="24"/>
+                <w:szCs w:val="24"/>
+              </w:rPr>
+            </w:pPr>
+            <w:r>
+              <w:rPr>
+                <w:rFonts w:ascii="Times New Roman" w:hAnsi="Times New Roman" w:cs="Times New Roman"/>
+                <w:sz w:val="24"/>
+                <w:szCs w:val="24"/>
+              </w:rPr>
+              <w:t xml:space="preserve">2. </w:t>
+            </w:r>
+            <w:proofErr w:type="gramStart"/>
+            <w:r>
+              <w:rPr>
+                <w:rFonts w:ascii="Times New Roman" w:hAnsi="Times New Roman" w:cs="Times New Roman"/>
+                <w:sz w:val="24"/>
+                <w:szCs w:val="24"/>
+              </w:rPr>
+              <w:t>Admin( manager</w:t>
+            </w:r>
+            <w:proofErr w:type="gramEnd"/>
+            <w:r>
+              <w:rPr>
+                <w:rFonts w:ascii="Times New Roman" w:hAnsi="Times New Roman" w:cs="Times New Roman"/>
+                <w:sz w:val="24"/>
+                <w:szCs w:val="24"/>
+              </w:rPr>
+              <w:t>) chooses the function “Delete Booking”.</w:t>
+            </w:r>
+          </w:p>
+          <w:p>
+            <w:pPr>
+              <w:rPr>
+                <w:rFonts w:ascii="Times New Roman" w:hAnsi="Times New Roman" w:cs="Times New Roman"/>
+                <w:sz w:val="24"/>
+                <w:szCs w:val="24"/>
+              </w:rPr>
+            </w:pPr>
+          </w:p>
+          <w:p>
+            <w:pPr>
+              <w:rPr>
+                <w:rFonts w:ascii="Times New Roman" w:hAnsi="Times New Roman" w:cs="Times New Roman"/>
+                <w:sz w:val="24"/>
+                <w:szCs w:val="24"/>
+              </w:rPr>
+            </w:pPr>
+            <w:r>
+              <w:rPr>
+                <w:rFonts w:ascii="Times New Roman" w:hAnsi="Times New Roman" w:cs="Times New Roman"/>
+                <w:sz w:val="24"/>
+                <w:szCs w:val="24"/>
+              </w:rPr>
+              <w:t>3. Admin(manager) chooses the person from customer list.</w:t>
+            </w:r>
+          </w:p>
+          <w:p>
+            <w:pPr>
+              <w:rPr>
+                <w:rFonts w:ascii="Times New Roman" w:hAnsi="Times New Roman" w:cs="Times New Roman"/>
+                <w:sz w:val="24"/>
+                <w:szCs w:val="24"/>
+              </w:rPr>
+            </w:pPr>
+          </w:p>
+          <w:p>
+            <w:pPr>
+              <w:rPr>
+                <w:rFonts w:ascii="Times New Roman" w:hAnsi="Times New Roman" w:cs="Times New Roman"/>
+                <w:sz w:val="24"/>
+                <w:szCs w:val="24"/>
+              </w:rPr>
+            </w:pPr>
+            <w:r>
+              <w:rPr>
+                <w:rFonts w:ascii="Times New Roman" w:hAnsi="Times New Roman" w:cs="Times New Roman"/>
+                <w:sz w:val="24"/>
+                <w:szCs w:val="24"/>
+              </w:rPr>
+              <w:t>4. Admin(manager) sees the travel information of customer.</w:t>
+            </w:r>
+          </w:p>
+          <w:p>
+            <w:pPr>
+              <w:rPr>
+                <w:rFonts w:ascii="Times New Roman" w:hAnsi="Times New Roman" w:cs="Times New Roman"/>
+                <w:sz w:val="24"/>
+                <w:szCs w:val="24"/>
+              </w:rPr>
+            </w:pPr>
+          </w:p>
+          <w:p>
+            <w:pPr>
+              <w:rPr>
+                <w:rFonts w:ascii="Times New Roman" w:hAnsi="Times New Roman" w:cs="Times New Roman"/>
+                <w:sz w:val="24"/>
+                <w:szCs w:val="24"/>
+              </w:rPr>
+            </w:pPr>
+            <w:r>
+              <w:rPr>
+                <w:rFonts w:ascii="Times New Roman" w:hAnsi="Times New Roman" w:cs="Times New Roman"/>
+                <w:sz w:val="24"/>
+                <w:szCs w:val="24"/>
+              </w:rPr>
+              <w:t>5. Admin(manager) chooses the targeted departure and click “Delete”.</w:t>
+            </w:r>
+          </w:p>
+          <w:p>
+            <w:pPr>
+              <w:rPr>
+                <w:rFonts w:ascii="Times New Roman" w:hAnsi="Times New Roman" w:cs="Times New Roman"/>
+                <w:sz w:val="24"/>
+                <w:szCs w:val="24"/>
+              </w:rPr>
+            </w:pPr>
+          </w:p>
+          <w:p>
+            <w:pPr>
+              <w:rPr>
+                <w:rFonts w:ascii="Times New Roman" w:hAnsi="Times New Roman" w:cs="Times New Roman"/>
+                <w:sz w:val="24"/>
+                <w:szCs w:val="24"/>
+              </w:rPr>
+            </w:pPr>
+            <w:r>
+              <w:rPr>
+                <w:rFonts w:ascii="Times New Roman" w:hAnsi="Times New Roman" w:cs="Times New Roman"/>
+                <w:sz w:val="24"/>
+                <w:szCs w:val="24"/>
+              </w:rPr>
+              <w:t>6. System gives feedback about deleting the booking.</w:t>
+            </w:r>
+          </w:p>
+        </w:tc>
+      </w:tr>
+      <w:tr>
+        <w:trPr>
+          <w:trHeight w:val="399"/>
+        </w:trPr>
+        <w:tc>
+          <w:tcPr>
+            <w:tcW w:w="4925" w:type="dxa"/>
+          </w:tcPr>
+          <w:p>
+            <w:pPr>
+              <w:rPr>
+                <w:rFonts w:ascii="Times New Roman" w:hAnsi="Times New Roman" w:cs="Times New Roman"/>
+                <w:b/>
+                <w:sz w:val="24"/>
+                <w:szCs w:val="24"/>
+              </w:rPr>
+            </w:pPr>
+            <w:r>
+              <w:rPr>
+                <w:rFonts w:ascii="Times New Roman" w:hAnsi="Times New Roman" w:cs="Times New Roman"/>
+                <w:b/>
+                <w:sz w:val="24"/>
+                <w:szCs w:val="24"/>
+              </w:rPr>
+              <w:t>Exit Condition</w:t>
+            </w:r>
+          </w:p>
+        </w:tc>
+        <w:tc>
+          <w:tcPr>
+            <w:tcW w:w="4925" w:type="dxa"/>
+          </w:tcPr>
+          <w:p>
+            <w:pPr>
+              <w:rPr>
+                <w:rFonts w:ascii="Times New Roman" w:hAnsi="Times New Roman" w:cs="Times New Roman"/>
+                <w:sz w:val="24"/>
+                <w:szCs w:val="24"/>
+              </w:rPr>
+            </w:pPr>
+            <w:r>
+              <w:rPr>
+                <w:rFonts w:ascii="Times New Roman" w:hAnsi="Times New Roman" w:cs="Times New Roman"/>
+                <w:sz w:val="24"/>
+                <w:szCs w:val="24"/>
+              </w:rPr>
+              <w:t xml:space="preserve">The admin(manager) deletes the selected booking. </w:t>
+            </w:r>
+          </w:p>
+        </w:tc>
+      </w:tr>
+    </w:tbl>
+    <w:p>
+      <w:pPr>
+        <w:rPr>
+          <w:rFonts w:ascii="Times New Roman" w:hAnsi="Times New Roman" w:cs="Times New Roman"/>
+          <w:sz w:val="26"/>
+          <w:szCs w:val="26"/>
+        </w:rPr>
+      </w:pPr>
+    </w:p>
+    <w:p>
+      <w:pPr>
+        <w:rPr>
+          <w:rFonts w:ascii="Times New Roman" w:hAnsi="Times New Roman" w:cs="Times New Roman"/>
+          <w:sz w:val="26"/>
+          <w:szCs w:val="26"/>
+        </w:rPr>
+      </w:pPr>
+    </w:p>
+    <w:p>
+      <w:pPr>
+        <w:rPr>
+          <w:rFonts w:ascii="Times New Roman" w:hAnsi="Times New Roman" w:cs="Times New Roman"/>
+          <w:sz w:val="26"/>
+          <w:szCs w:val="26"/>
+        </w:rPr>
+      </w:pPr>
+    </w:p>
+    <w:p>
+      <w:pPr>
+        <w:rPr>
+          <w:rFonts w:ascii="Times New Roman" w:hAnsi="Times New Roman" w:cs="Times New Roman"/>
+          <w:sz w:val="26"/>
+          <w:szCs w:val="26"/>
+        </w:rPr>
+      </w:pPr>
+    </w:p>
+    <w:p>
+      <w:pPr>
+        <w:rPr>
+          <w:rFonts w:ascii="Times New Roman" w:hAnsi="Times New Roman" w:cs="Times New Roman"/>
+          <w:sz w:val="26"/>
+          <w:szCs w:val="26"/>
+        </w:rPr>
+      </w:pPr>
+    </w:p>
+    <w:p>
+      <w:pPr>
+        <w:rPr>
+          <w:rFonts w:ascii="Times New Roman" w:hAnsi="Times New Roman" w:cs="Times New Roman"/>
+          <w:sz w:val="26"/>
+          <w:szCs w:val="26"/>
+        </w:rPr>
+      </w:pPr>
+    </w:p>
+    <w:p>
+      <w:pPr>
+        <w:rPr>
+          <w:rFonts w:ascii="Times New Roman" w:hAnsi="Times New Roman" w:cs="Times New Roman"/>
+          <w:sz w:val="26"/>
+          <w:szCs w:val="26"/>
+        </w:rPr>
+      </w:pPr>
+    </w:p>
+    <w:p>
+      <w:pPr>
+        <w:rPr>
+          <w:rFonts w:ascii="Times New Roman" w:hAnsi="Times New Roman" w:cs="Times New Roman"/>
+          <w:sz w:val="26"/>
+          <w:szCs w:val="26"/>
+        </w:rPr>
+      </w:pPr>
+    </w:p>
+    <w:p>
+      <w:pPr>
+        <w:rPr>
+          <w:rFonts w:ascii="Times New Roman" w:hAnsi="Times New Roman" w:cs="Times New Roman"/>
+          <w:sz w:val="26"/>
+          <w:szCs w:val="26"/>
+        </w:rPr>
+      </w:pPr>
+    </w:p>
+    <w:p>
+      <w:pPr>
+        <w:rPr>
+          <w:rFonts w:ascii="Times New Roman" w:hAnsi="Times New Roman" w:cs="Times New Roman"/>
+          <w:sz w:val="26"/>
+          <w:szCs w:val="26"/>
+        </w:rPr>
+      </w:pPr>
+    </w:p>
+    <w:p>
+      <w:pPr>
+        <w:rPr>
+          <w:rFonts w:ascii="Times New Roman" w:hAnsi="Times New Roman" w:cs="Times New Roman"/>
+          <w:sz w:val="26"/>
+          <w:szCs w:val="26"/>
+        </w:rPr>
+      </w:pPr>
+    </w:p>
+    <w:p>
+      <w:pPr>
+        <w:rPr>
+          <w:rFonts w:ascii="Times New Roman" w:hAnsi="Times New Roman" w:cs="Times New Roman"/>
+          <w:sz w:val="26"/>
+          <w:szCs w:val="26"/>
+        </w:rPr>
+      </w:pPr>
+    </w:p>
+    <w:p>
+      <w:pPr>
+        <w:rPr>
+          <w:rFonts w:ascii="Times New Roman" w:hAnsi="Times New Roman" w:cs="Times New Roman"/>
+          <w:sz w:val="26"/>
+          <w:szCs w:val="26"/>
+        </w:rPr>
+      </w:pPr>
+    </w:p>
+    <w:tbl>
+      <w:tblPr>
+        <w:tblStyle w:val="TabloKlavuzu"/>
+        <w:tblW w:w="0" w:type="auto"/>
+        <w:tblLook w:val="04A0" w:firstRow="1" w:lastRow="0" w:firstColumn="1" w:lastColumn="0" w:noHBand="0" w:noVBand="1"/>
+      </w:tblPr>
+      <w:tblGrid>
+        <w:gridCol w:w="4673"/>
+        <w:gridCol w:w="4677"/>
+      </w:tblGrid>
+      <w:tr>
+        <w:tc>
+          <w:tcPr>
+            <w:tcW w:w="4698" w:type="dxa"/>
+          </w:tcPr>
+          <w:p>
+            <w:pPr>
+              <w:rPr>
+                <w:rFonts w:ascii="Times New Roman" w:hAnsi="Times New Roman" w:cs="Times New Roman"/>
+                <w:b/>
+                <w:sz w:val="24"/>
+                <w:szCs w:val="24"/>
+              </w:rPr>
+            </w:pPr>
+            <w:r>
+              <w:rPr>
+                <w:rFonts w:ascii="Times New Roman" w:hAnsi="Times New Roman" w:cs="Times New Roman"/>
+                <w:b/>
+                <w:sz w:val="24"/>
+                <w:szCs w:val="24"/>
+              </w:rPr>
+              <w:t>Use Case Name</w:t>
+            </w:r>
+          </w:p>
+        </w:tc>
+        <w:tc>
+          <w:tcPr>
+            <w:tcW w:w="4698" w:type="dxa"/>
+          </w:tcPr>
+          <w:p>
+            <w:pPr>
+              <w:rPr>
+                <w:rFonts w:ascii="Times New Roman" w:hAnsi="Times New Roman" w:cs="Times New Roman"/>
+                <w:sz w:val="24"/>
+                <w:szCs w:val="24"/>
+              </w:rPr>
+            </w:pPr>
+            <w:r>
+              <w:rPr>
+                <w:rFonts w:ascii="Times New Roman" w:hAnsi="Times New Roman" w:cs="Times New Roman"/>
+                <w:sz w:val="24"/>
+                <w:szCs w:val="24"/>
+              </w:rPr>
+              <w:t>Edit Booking</w:t>
+            </w:r>
+          </w:p>
+        </w:tc>
+      </w:tr>
+      <w:tr>
+        <w:tc>
+          <w:tcPr>
+            <w:tcW w:w="4698" w:type="dxa"/>
+          </w:tcPr>
+          <w:p>
+            <w:pPr>
+              <w:rPr>
+                <w:rFonts w:ascii="Times New Roman" w:hAnsi="Times New Roman" w:cs="Times New Roman"/>
+                <w:b/>
+                <w:sz w:val="24"/>
+                <w:szCs w:val="24"/>
+              </w:rPr>
+            </w:pPr>
+            <w:r>
+              <w:rPr>
+                <w:rFonts w:ascii="Times New Roman" w:hAnsi="Times New Roman" w:cs="Times New Roman"/>
+                <w:b/>
+                <w:sz w:val="24"/>
+                <w:szCs w:val="24"/>
+              </w:rPr>
+              <w:t>Participating Actors</w:t>
+            </w:r>
+          </w:p>
+        </w:tc>
+        <w:tc>
+          <w:tcPr>
+            <w:tcW w:w="4698" w:type="dxa"/>
+          </w:tcPr>
+          <w:p>
+            <w:pPr>
+              <w:rPr>
+                <w:rFonts w:ascii="Times New Roman" w:hAnsi="Times New Roman" w:cs="Times New Roman"/>
+                <w:sz w:val="24"/>
+                <w:szCs w:val="24"/>
+              </w:rPr>
+            </w:pPr>
+            <w:r>
+              <w:rPr>
+                <w:rFonts w:ascii="Times New Roman" w:hAnsi="Times New Roman" w:cs="Times New Roman"/>
+                <w:sz w:val="24"/>
+                <w:szCs w:val="24"/>
+              </w:rPr>
+              <w:t>Admin &amp; Manager</w:t>
+            </w:r>
+          </w:p>
+        </w:tc>
+      </w:tr>
+      <w:tr>
+        <w:tc>
+          <w:tcPr>
+            <w:tcW w:w="4698" w:type="dxa"/>
+          </w:tcPr>
+          <w:p>
+            <w:pPr>
+              <w:rPr>
+                <w:rFonts w:ascii="Times New Roman" w:hAnsi="Times New Roman" w:cs="Times New Roman"/>
+                <w:b/>
+                <w:sz w:val="24"/>
+                <w:szCs w:val="24"/>
+              </w:rPr>
+            </w:pPr>
+            <w:r>
+              <w:rPr>
+                <w:rFonts w:ascii="Times New Roman" w:hAnsi="Times New Roman" w:cs="Times New Roman"/>
+                <w:b/>
+                <w:sz w:val="24"/>
+                <w:szCs w:val="24"/>
+              </w:rPr>
+              <w:t>Entry Condition</w:t>
+            </w:r>
+          </w:p>
+        </w:tc>
+        <w:tc>
+          <w:tcPr>
+            <w:tcW w:w="4698" w:type="dxa"/>
+          </w:tcPr>
+          <w:p>
+            <w:pPr>
+              <w:rPr>
+                <w:rFonts w:ascii="Times New Roman" w:hAnsi="Times New Roman" w:cs="Times New Roman"/>
+                <w:sz w:val="24"/>
+                <w:szCs w:val="24"/>
+              </w:rPr>
+            </w:pPr>
+            <w:r>
+              <w:rPr>
+                <w:rFonts w:ascii="Times New Roman" w:hAnsi="Times New Roman" w:cs="Times New Roman"/>
+                <w:sz w:val="24"/>
+                <w:szCs w:val="24"/>
+              </w:rPr>
+              <w:t>The admin or the manager need to log in to the system</w:t>
+            </w:r>
+          </w:p>
+        </w:tc>
+      </w:tr>
+      <w:tr>
+        <w:tc>
+          <w:tcPr>
+            <w:tcW w:w="4698" w:type="dxa"/>
+          </w:tcPr>
+          <w:p>
+            <w:pPr>
+              <w:rPr>
+                <w:rFonts w:ascii="Times New Roman" w:hAnsi="Times New Roman" w:cs="Times New Roman"/>
+                <w:b/>
+                <w:sz w:val="24"/>
+                <w:szCs w:val="24"/>
+              </w:rPr>
+            </w:pPr>
+            <w:r>
+              <w:rPr>
+                <w:rFonts w:ascii="Times New Roman" w:hAnsi="Times New Roman" w:cs="Times New Roman"/>
+                <w:b/>
+                <w:sz w:val="24"/>
+                <w:szCs w:val="24"/>
+              </w:rPr>
+              <w:t>Flow of Events</w:t>
+            </w:r>
+          </w:p>
+        </w:tc>
+        <w:tc>
+          <w:tcPr>
+            <w:tcW w:w="4698" w:type="dxa"/>
+          </w:tcPr>
+          <w:p>
+            <w:pPr>
+              <w:rPr>
+                <w:rFonts w:ascii="Times New Roman" w:hAnsi="Times New Roman" w:cs="Times New Roman"/>
+                <w:sz w:val="24"/>
+                <w:szCs w:val="24"/>
+              </w:rPr>
+            </w:pPr>
+            <w:r>
+              <w:rPr>
+                <w:rFonts w:ascii="Times New Roman" w:hAnsi="Times New Roman" w:cs="Times New Roman"/>
+                <w:sz w:val="24"/>
+                <w:szCs w:val="24"/>
+              </w:rPr>
+              <w:t>1.</w:t>
+            </w:r>
+            <w:r>
+              <w:rPr>
+                <w:rFonts w:ascii="Times New Roman" w:hAnsi="Times New Roman" w:cs="Times New Roman"/>
+                <w:sz w:val="24"/>
+                <w:szCs w:val="24"/>
+              </w:rPr>
+              <w:t xml:space="preserve"> </w:t>
+            </w:r>
+            <w:r>
+              <w:rPr>
+                <w:rFonts w:ascii="Times New Roman" w:hAnsi="Times New Roman" w:cs="Times New Roman"/>
+                <w:sz w:val="24"/>
+                <w:szCs w:val="24"/>
+              </w:rPr>
+              <w:t>Admin</w:t>
+            </w:r>
+            <w:r>
+              <w:rPr>
+                <w:rFonts w:ascii="Times New Roman" w:hAnsi="Times New Roman" w:cs="Times New Roman"/>
+                <w:sz w:val="24"/>
+                <w:szCs w:val="24"/>
+              </w:rPr>
+              <w:t>(manager) logins to the system.</w:t>
+            </w:r>
+          </w:p>
+          <w:p>
+            <w:pPr>
+              <w:rPr>
+                <w:rFonts w:ascii="Times New Roman" w:hAnsi="Times New Roman" w:cs="Times New Roman"/>
+                <w:sz w:val="24"/>
+                <w:szCs w:val="24"/>
+              </w:rPr>
+            </w:pPr>
+          </w:p>
+          <w:p>
+            <w:pPr>
+              <w:rPr>
+                <w:rFonts w:ascii="Times New Roman" w:hAnsi="Times New Roman" w:cs="Times New Roman"/>
+                <w:sz w:val="24"/>
+                <w:szCs w:val="24"/>
+              </w:rPr>
+            </w:pPr>
+            <w:r>
+              <w:rPr>
+                <w:rFonts w:ascii="Times New Roman" w:hAnsi="Times New Roman" w:cs="Times New Roman"/>
+                <w:sz w:val="24"/>
+                <w:szCs w:val="24"/>
+              </w:rPr>
+              <w:t>2.Admin(manager) chooses the function “Edit Booking”</w:t>
+            </w:r>
+          </w:p>
+          <w:p>
+            <w:pPr>
+              <w:rPr>
+                <w:rFonts w:ascii="Times New Roman" w:hAnsi="Times New Roman" w:cs="Times New Roman"/>
+                <w:sz w:val="24"/>
+                <w:szCs w:val="24"/>
+              </w:rPr>
+            </w:pPr>
+          </w:p>
+          <w:p>
+            <w:pPr>
+              <w:rPr>
+                <w:rFonts w:ascii="Times New Roman" w:hAnsi="Times New Roman" w:cs="Times New Roman"/>
+                <w:sz w:val="24"/>
+                <w:szCs w:val="24"/>
+              </w:rPr>
+            </w:pPr>
+            <w:r>
+              <w:rPr>
+                <w:rFonts w:ascii="Times New Roman" w:hAnsi="Times New Roman" w:cs="Times New Roman"/>
+                <w:sz w:val="24"/>
+                <w:szCs w:val="24"/>
+              </w:rPr>
+              <w:t>3.Admin(manager) chooses the person from customer list.</w:t>
+            </w:r>
+          </w:p>
+          <w:p>
+            <w:pPr>
+              <w:rPr>
+                <w:rFonts w:ascii="Times New Roman" w:hAnsi="Times New Roman" w:cs="Times New Roman"/>
+                <w:sz w:val="24"/>
+                <w:szCs w:val="24"/>
+              </w:rPr>
+            </w:pPr>
+          </w:p>
+          <w:p>
+            <w:pPr>
+              <w:rPr>
+                <w:rFonts w:ascii="Times New Roman" w:hAnsi="Times New Roman" w:cs="Times New Roman"/>
+                <w:sz w:val="24"/>
+                <w:szCs w:val="24"/>
+              </w:rPr>
+            </w:pPr>
+            <w:r>
+              <w:rPr>
+                <w:rFonts w:ascii="Times New Roman" w:hAnsi="Times New Roman" w:cs="Times New Roman"/>
+                <w:sz w:val="24"/>
+                <w:szCs w:val="24"/>
+              </w:rPr>
+              <w:t>4. Admin(manager) sees the travel information of the customer.</w:t>
+            </w:r>
+          </w:p>
+          <w:p>
+            <w:pPr>
+              <w:rPr>
+                <w:rFonts w:ascii="Times New Roman" w:hAnsi="Times New Roman" w:cs="Times New Roman"/>
+                <w:sz w:val="24"/>
+                <w:szCs w:val="24"/>
+              </w:rPr>
+            </w:pPr>
+          </w:p>
+          <w:p>
+            <w:pPr>
+              <w:rPr>
+                <w:rFonts w:ascii="Times New Roman" w:hAnsi="Times New Roman" w:cs="Times New Roman"/>
+                <w:sz w:val="24"/>
+                <w:szCs w:val="24"/>
+              </w:rPr>
+            </w:pPr>
+            <w:r>
+              <w:rPr>
+                <w:rFonts w:ascii="Times New Roman" w:hAnsi="Times New Roman" w:cs="Times New Roman"/>
+                <w:sz w:val="24"/>
+                <w:szCs w:val="24"/>
+              </w:rPr>
+              <w:t>5. Admin(manager) chooses the targeted departure and click “Change”.</w:t>
+            </w:r>
+          </w:p>
+          <w:p>
+            <w:pPr>
+              <w:rPr>
+                <w:rFonts w:ascii="Times New Roman" w:hAnsi="Times New Roman" w:cs="Times New Roman"/>
+                <w:sz w:val="24"/>
+                <w:szCs w:val="24"/>
+              </w:rPr>
+            </w:pPr>
+          </w:p>
+          <w:p>
+            <w:pPr>
+              <w:rPr>
+                <w:rFonts w:ascii="Times New Roman" w:hAnsi="Times New Roman" w:cs="Times New Roman"/>
+                <w:sz w:val="24"/>
+                <w:szCs w:val="24"/>
+              </w:rPr>
+            </w:pPr>
+            <w:r>
+              <w:rPr>
+                <w:rFonts w:ascii="Times New Roman" w:hAnsi="Times New Roman" w:cs="Times New Roman"/>
+                <w:sz w:val="24"/>
+                <w:szCs w:val="24"/>
+              </w:rPr>
+              <w:t>6.</w:t>
+            </w:r>
+            <w:r>
+              <w:rPr>
+                <w:rFonts w:ascii="Times New Roman" w:hAnsi="Times New Roman" w:cs="Times New Roman"/>
+                <w:sz w:val="24"/>
+                <w:szCs w:val="24"/>
+              </w:rPr>
+              <w:t xml:space="preserve"> </w:t>
+            </w:r>
+            <w:r>
+              <w:rPr>
+                <w:rFonts w:ascii="Times New Roman" w:hAnsi="Times New Roman" w:cs="Times New Roman"/>
+                <w:sz w:val="24"/>
+                <w:szCs w:val="24"/>
+              </w:rPr>
+              <w:t>Admin</w:t>
+            </w:r>
+            <w:r>
+              <w:rPr>
+                <w:rFonts w:ascii="Times New Roman" w:hAnsi="Times New Roman" w:cs="Times New Roman"/>
+                <w:sz w:val="24"/>
+                <w:szCs w:val="24"/>
+              </w:rPr>
+              <w:t>(manager) chooses the new departure from the departure list and clicks confirm.</w:t>
+            </w:r>
+          </w:p>
+          <w:p>
+            <w:pPr>
+              <w:rPr>
+                <w:rFonts w:ascii="Times New Roman" w:hAnsi="Times New Roman" w:cs="Times New Roman"/>
+                <w:sz w:val="24"/>
+                <w:szCs w:val="24"/>
+              </w:rPr>
+            </w:pPr>
+          </w:p>
+          <w:p>
+            <w:pPr>
+              <w:rPr>
+                <w:rFonts w:ascii="Times New Roman" w:hAnsi="Times New Roman" w:cs="Times New Roman"/>
+                <w:sz w:val="24"/>
+                <w:szCs w:val="24"/>
+              </w:rPr>
+            </w:pPr>
+            <w:r>
+              <w:rPr>
+                <w:rFonts w:ascii="Times New Roman" w:hAnsi="Times New Roman" w:cs="Times New Roman"/>
+                <w:sz w:val="24"/>
+                <w:szCs w:val="24"/>
+              </w:rPr>
+              <w:t>7. System gives feedback about editing the booking.</w:t>
+            </w:r>
+          </w:p>
+        </w:tc>
+      </w:tr>
+      <w:tr>
+        <w:tc>
+          <w:tcPr>
+            <w:tcW w:w="4698" w:type="dxa"/>
+          </w:tcPr>
+          <w:p>
+            <w:pPr>
+              <w:rPr>
+                <w:rFonts w:ascii="Times New Roman" w:hAnsi="Times New Roman" w:cs="Times New Roman"/>
+                <w:b/>
+                <w:sz w:val="24"/>
+                <w:szCs w:val="24"/>
+              </w:rPr>
+            </w:pPr>
+            <w:r>
+              <w:rPr>
+                <w:rFonts w:ascii="Times New Roman" w:hAnsi="Times New Roman" w:cs="Times New Roman"/>
+                <w:b/>
+                <w:sz w:val="24"/>
+                <w:szCs w:val="24"/>
+              </w:rPr>
+              <w:t>Exit Condition</w:t>
+            </w:r>
+          </w:p>
+        </w:tc>
+        <w:tc>
+          <w:tcPr>
+            <w:tcW w:w="4698" w:type="dxa"/>
+          </w:tcPr>
+          <w:p>
+            <w:pPr>
+              <w:rPr>
+                <w:rFonts w:ascii="Times New Roman" w:hAnsi="Times New Roman" w:cs="Times New Roman"/>
+                <w:sz w:val="24"/>
+                <w:szCs w:val="24"/>
+              </w:rPr>
+            </w:pPr>
+            <w:r>
+              <w:rPr>
+                <w:rFonts w:ascii="Times New Roman" w:hAnsi="Times New Roman" w:cs="Times New Roman"/>
+                <w:sz w:val="24"/>
+                <w:szCs w:val="24"/>
+              </w:rPr>
+              <w:t>The admin(manager) edits the selected booking.</w:t>
+            </w:r>
+          </w:p>
+        </w:tc>
+      </w:tr>
+    </w:tbl>
+    <w:p>
+      <w:pPr>
+        <w:rPr>
+          <w:rFonts w:ascii="Times New Roman" w:hAnsi="Times New Roman" w:cs="Times New Roman"/>
+          <w:sz w:val="26"/>
+          <w:szCs w:val="26"/>
+        </w:rPr>
+      </w:pPr>
+    </w:p>
+    <w:p>
+      <w:pPr>
+        <w:rPr>
+          <w:rFonts w:ascii="Times New Roman" w:hAnsi="Times New Roman" w:cs="Times New Roman"/>
+          <w:sz w:val="26"/>
+          <w:szCs w:val="26"/>
+        </w:rPr>
+      </w:pPr>
+    </w:p>
+    <w:p>
+      <w:pPr>
+        <w:pStyle w:val="Body"/>
+        <w:spacing w:line="276" w:lineRule="auto"/>
+        <w:rPr>
+          <w:b/>
+          <w:bCs/>
+          <w:sz w:val="24"/>
+          <w:szCs w:val="24"/>
+          <w:u w:val="single"/>
+        </w:rPr>
+      </w:pPr>
+      <w:r>
+        <w:rPr>
+          <w:b/>
+          <w:bCs/>
+          <w:sz w:val="24"/>
+          <w:szCs w:val="24"/>
+          <w:u w:val="single"/>
+          <w:lang w:val="it-IT"/>
+        </w:rPr>
+        <w:t xml:space="preserve">Scenario </w:t>
+      </w:r>
+      <w:r>
+        <w:rPr>
+          <w:b/>
+          <w:bCs/>
+          <w:sz w:val="24"/>
+          <w:szCs w:val="24"/>
+          <w:u w:val="single"/>
+          <w:lang w:val="it-IT"/>
+        </w:rPr>
+        <w:t>5</w:t>
+      </w:r>
+      <w:r>
+        <w:rPr>
+          <w:b/>
+          <w:bCs/>
+          <w:sz w:val="24"/>
+          <w:szCs w:val="24"/>
+          <w:u w:val="single"/>
+          <w:lang w:val="it-IT"/>
+        </w:rPr>
+        <w:t>:</w:t>
+      </w:r>
+    </w:p>
+    <w:p>
+      <w:pPr>
+        <w:pStyle w:val="Body"/>
+        <w:spacing w:line="276" w:lineRule="auto"/>
+        <w:rPr>
+          <w:b/>
+          <w:bCs/>
+          <w:sz w:val="24"/>
+          <w:szCs w:val="24"/>
+          <w:u w:val="single"/>
+        </w:rPr>
+      </w:pPr>
+    </w:p>
+    <w:p>
+      <w:pPr>
+        <w:pStyle w:val="Body"/>
+        <w:spacing w:line="276" w:lineRule="auto"/>
+        <w:rPr>
+          <w:b/>
+          <w:bCs/>
+          <w:sz w:val="24"/>
+          <w:szCs w:val="24"/>
+        </w:rPr>
+      </w:pPr>
+      <w:r>
+        <w:rPr>
+          <w:b/>
+          <w:bCs/>
+          <w:sz w:val="24"/>
+          <w:szCs w:val="24"/>
+          <w:lang w:val="pt-PT"/>
+        </w:rPr>
+        <w:t>Scenario name: Update User Info</w:t>
+      </w:r>
+    </w:p>
+    <w:p>
+      <w:pPr>
+        <w:pStyle w:val="Body"/>
+        <w:spacing w:line="276" w:lineRule="auto"/>
+        <w:rPr>
+          <w:b/>
+          <w:bCs/>
+          <w:sz w:val="24"/>
+          <w:szCs w:val="24"/>
+        </w:rPr>
+      </w:pPr>
+      <w:r>
+        <w:rPr>
+          <w:b/>
+          <w:bCs/>
+          <w:sz w:val="24"/>
+          <w:szCs w:val="24"/>
+          <w:lang w:val="en-US"/>
+        </w:rPr>
+        <w:t xml:space="preserve">Participant actor instances: </w:t>
+      </w:r>
+      <w:proofErr w:type="gramStart"/>
+      <w:r>
+        <w:rPr>
+          <w:b/>
+          <w:bCs/>
+          <w:sz w:val="24"/>
+          <w:szCs w:val="24"/>
+        </w:rPr>
+        <w:t>Larry :</w:t>
+      </w:r>
+      <w:proofErr w:type="gramEnd"/>
+      <w:r>
+        <w:rPr>
+          <w:b/>
+          <w:bCs/>
+          <w:sz w:val="24"/>
+          <w:szCs w:val="24"/>
+        </w:rPr>
+        <w:t xml:space="preserve"> Admin , Matt : Manager</w:t>
+      </w:r>
+    </w:p>
+    <w:p>
+      <w:pPr>
+        <w:pStyle w:val="Body"/>
+        <w:spacing w:line="276" w:lineRule="auto"/>
+        <w:rPr>
+          <w:b/>
+          <w:bCs/>
+          <w:sz w:val="24"/>
+          <w:szCs w:val="24"/>
+        </w:rPr>
+      </w:pPr>
+    </w:p>
+    <w:p>
+      <w:pPr>
+        <w:pStyle w:val="Body"/>
+        <w:spacing w:line="276" w:lineRule="auto"/>
+        <w:rPr>
+          <w:b/>
+          <w:bCs/>
+          <w:sz w:val="24"/>
+          <w:szCs w:val="24"/>
+        </w:rPr>
+      </w:pPr>
+    </w:p>
+    <w:p>
+      <w:pPr>
+        <w:pStyle w:val="Body"/>
+        <w:spacing w:line="276" w:lineRule="auto"/>
+        <w:rPr>
+          <w:b/>
+          <w:bCs/>
+          <w:sz w:val="24"/>
+          <w:szCs w:val="24"/>
+          <w:lang w:val="en-US"/>
+        </w:rPr>
+      </w:pPr>
+      <w:r>
+        <w:rPr>
+          <w:bCs/>
+          <w:sz w:val="24"/>
+          <w:szCs w:val="24"/>
+        </w:rPr>
+        <w:t xml:space="preserve">Larry </w:t>
+      </w:r>
+      <w:proofErr w:type="spellStart"/>
+      <w:r>
+        <w:rPr>
+          <w:bCs/>
+          <w:sz w:val="24"/>
+          <w:szCs w:val="24"/>
+        </w:rPr>
+        <w:t>enters</w:t>
+      </w:r>
+      <w:proofErr w:type="spellEnd"/>
+      <w:r>
+        <w:rPr>
+          <w:bCs/>
+          <w:sz w:val="24"/>
+          <w:szCs w:val="24"/>
+        </w:rPr>
+        <w:t xml:space="preserve"> the application to log in. He </w:t>
+      </w:r>
+      <w:proofErr w:type="spellStart"/>
+      <w:r>
+        <w:rPr>
+          <w:bCs/>
+          <w:sz w:val="24"/>
+          <w:szCs w:val="24"/>
+        </w:rPr>
+        <w:t>chooses</w:t>
+      </w:r>
+      <w:proofErr w:type="spellEnd"/>
+      <w:r>
+        <w:rPr>
+          <w:bCs/>
+          <w:sz w:val="24"/>
+          <w:szCs w:val="24"/>
+        </w:rPr>
+        <w:t xml:space="preserve"> the administration log in to </w:t>
+      </w:r>
+      <w:proofErr w:type="spellStart"/>
+      <w:r>
+        <w:rPr>
+          <w:bCs/>
+          <w:sz w:val="24"/>
+          <w:szCs w:val="24"/>
+        </w:rPr>
+        <w:t>get</w:t>
+      </w:r>
+      <w:proofErr w:type="spellEnd"/>
+      <w:r>
+        <w:rPr>
+          <w:bCs/>
+          <w:sz w:val="24"/>
+          <w:szCs w:val="24"/>
+        </w:rPr>
+        <w:t xml:space="preserve"> in to the system. He types </w:t>
+      </w:r>
+      <w:proofErr w:type="spellStart"/>
+      <w:r>
+        <w:rPr>
+          <w:bCs/>
+          <w:sz w:val="24"/>
+          <w:szCs w:val="24"/>
+        </w:rPr>
+        <w:t>his</w:t>
+      </w:r>
+      <w:proofErr w:type="spellEnd"/>
+      <w:r>
+        <w:rPr>
+          <w:bCs/>
+          <w:sz w:val="24"/>
+          <w:szCs w:val="24"/>
+        </w:rPr>
+        <w:t xml:space="preserve"> e-mail and </w:t>
+      </w:r>
+      <w:proofErr w:type="spellStart"/>
+      <w:r>
+        <w:rPr>
+          <w:bCs/>
+          <w:sz w:val="24"/>
+          <w:szCs w:val="24"/>
+        </w:rPr>
+        <w:t>password</w:t>
+      </w:r>
+      <w:proofErr w:type="spellEnd"/>
+      <w:r>
+        <w:rPr>
+          <w:bCs/>
+          <w:sz w:val="24"/>
+          <w:szCs w:val="24"/>
+        </w:rPr>
+        <w:t xml:space="preserve"> to log in and </w:t>
+      </w:r>
+      <w:proofErr w:type="spellStart"/>
+      <w:r>
+        <w:rPr>
+          <w:bCs/>
+          <w:sz w:val="24"/>
+          <w:szCs w:val="24"/>
+        </w:rPr>
+        <w:t>then</w:t>
+      </w:r>
+      <w:proofErr w:type="spellEnd"/>
+      <w:r>
+        <w:rPr>
+          <w:bCs/>
+          <w:sz w:val="24"/>
+          <w:szCs w:val="24"/>
+        </w:rPr>
+        <w:t xml:space="preserve"> clicks to continue.  </w:t>
+      </w:r>
+      <w:proofErr w:type="spellStart"/>
+      <w:r>
+        <w:rPr>
+          <w:bCs/>
+          <w:sz w:val="24"/>
+          <w:szCs w:val="24"/>
+        </w:rPr>
+        <w:t>Then</w:t>
+      </w:r>
+      <w:proofErr w:type="spellEnd"/>
+      <w:r>
+        <w:rPr>
+          <w:bCs/>
+          <w:sz w:val="24"/>
+          <w:szCs w:val="24"/>
+        </w:rPr>
+        <w:t xml:space="preserve">, </w:t>
+      </w:r>
+      <w:proofErr w:type="spellStart"/>
+      <w:r>
+        <w:rPr>
+          <w:bCs/>
+          <w:sz w:val="24"/>
+          <w:szCs w:val="24"/>
+        </w:rPr>
+        <w:t>he</w:t>
+      </w:r>
+      <w:proofErr w:type="spellEnd"/>
+      <w:r>
+        <w:rPr>
+          <w:bCs/>
+          <w:sz w:val="24"/>
+          <w:szCs w:val="24"/>
+        </w:rPr>
+        <w:t xml:space="preserve"> </w:t>
+      </w:r>
+      <w:proofErr w:type="spellStart"/>
+      <w:r>
+        <w:rPr>
+          <w:bCs/>
+          <w:sz w:val="24"/>
+          <w:szCs w:val="24"/>
+        </w:rPr>
+        <w:t>finds</w:t>
+      </w:r>
+      <w:proofErr w:type="spellEnd"/>
+      <w:r>
+        <w:rPr>
+          <w:bCs/>
+          <w:sz w:val="24"/>
+          <w:szCs w:val="24"/>
+        </w:rPr>
+        <w:t xml:space="preserve"> the </w:t>
+      </w:r>
+      <w:r>
+        <w:rPr>
+          <w:bCs/>
+          <w:sz w:val="24"/>
+          <w:szCs w:val="24"/>
+          <w:lang w:val="en-US"/>
+        </w:rPr>
+        <w:t xml:space="preserve">“Manager lists” option and clicks it.  In that list, he finds the Matt, who is a manager. He clicks Matt’s profile and then clicks edit. He changes Matt’s password and clicks “save”. After he clicks save, new password is being saved in the database and the system shows a message </w:t>
+      </w:r>
+      <w:r>
+        <w:rPr>
+          <w:bCs/>
+          <w:sz w:val="24"/>
+          <w:szCs w:val="24"/>
+          <w:lang w:val="en-US"/>
+        </w:rPr>
+        <w:lastRenderedPageBreak/>
+        <w:t xml:space="preserve">which says </w:t>
+      </w:r>
+      <w:proofErr w:type="gramStart"/>
+      <w:r>
+        <w:rPr>
+          <w:bCs/>
+          <w:sz w:val="24"/>
+          <w:szCs w:val="24"/>
+          <w:lang w:val="en-US"/>
+        </w:rPr>
+        <w:t>“ Operation</w:t>
+      </w:r>
+      <w:proofErr w:type="gramEnd"/>
+      <w:r>
+        <w:rPr>
+          <w:bCs/>
+          <w:sz w:val="24"/>
+          <w:szCs w:val="24"/>
+          <w:lang w:val="en-US"/>
+        </w:rPr>
+        <w:t xml:space="preserve"> successfully done”. After the change, he finishes his job and clicks “log out.</w:t>
+      </w:r>
+    </w:p>
+    <w:p>
+      <w:pPr>
+        <w:pStyle w:val="Body"/>
+        <w:spacing w:line="276" w:lineRule="auto"/>
+        <w:rPr>
+          <w:b/>
+          <w:bCs/>
+          <w:color w:val="FF0000"/>
+          <w:sz w:val="28"/>
+          <w:szCs w:val="28"/>
+          <w:lang w:val="en-US"/>
+        </w:rPr>
+      </w:pPr>
+    </w:p>
+    <w:p>
+      <w:pPr>
+        <w:pStyle w:val="Body"/>
+        <w:spacing w:line="276" w:lineRule="auto"/>
+        <w:rPr>
+          <w:b/>
+          <w:bCs/>
+          <w:color w:val="FF0000"/>
+          <w:sz w:val="28"/>
+          <w:szCs w:val="28"/>
+          <w:lang w:val="en-US"/>
+        </w:rPr>
+      </w:pPr>
+      <w:r>
+        <w:rPr>
+          <w:b/>
+          <w:bCs/>
+          <w:sz w:val="24"/>
+          <w:szCs w:val="24"/>
+        </w:rPr>
+        <w:t>Scenario …</w:t>
+      </w:r>
       <w:bookmarkStart w:id="0" w:name="_GoBack"/>
       <w:bookmarkEnd w:id="0"/>
-    </w:p>
-    <w:p>
-      <w:pPr>
-        <w:pStyle w:val="Body"/>
-        <w:spacing w:line="276" w:lineRule="auto"/>
-        <w:rPr>
-          <w:b/>
-          <w:bCs/>
-          <w:sz w:val="24"/>
-          <w:szCs w:val="24"/>
-        </w:rPr>
-      </w:pPr>
-      <w:r>
-        <w:rPr>
-          <w:b/>
-          <w:bCs/>
-          <w:sz w:val="24"/>
-          <w:szCs w:val="24"/>
-          <w:lang w:val="en-US"/>
-        </w:rPr>
-        <w:t>Participant actor instances: Gamze: Member of the site</w:t>
-      </w:r>
-    </w:p>
-    <w:p>
-      <w:pPr>
-        <w:pStyle w:val="Body"/>
-        <w:spacing w:line="276" w:lineRule="auto"/>
-        <w:rPr>
-          <w:b/>
-          <w:bCs/>
-          <w:sz w:val="24"/>
-          <w:szCs w:val="24"/>
-        </w:rPr>
-      </w:pPr>
-    </w:p>
-    <w:p>
-      <w:pPr>
-        <w:pStyle w:val="Body"/>
-        <w:spacing w:line="276" w:lineRule="auto"/>
-        <w:rPr>
-          <w:sz w:val="24"/>
-          <w:szCs w:val="24"/>
-        </w:rPr>
-      </w:pPr>
-      <w:r>
-        <w:rPr>
-          <w:sz w:val="24"/>
-          <w:szCs w:val="24"/>
-          <w:lang w:val="en-US"/>
-        </w:rPr>
-        <w:t>Flow of events:</w:t>
-      </w:r>
-    </w:p>
-    <w:p>
-      <w:pPr>
-        <w:pStyle w:val="Body"/>
-        <w:spacing w:line="276" w:lineRule="auto"/>
-        <w:rPr>
-          <w:sz w:val="24"/>
-          <w:szCs w:val="24"/>
-        </w:rPr>
-      </w:pPr>
-      <w:r>
-        <w:rPr>
-          <w:sz w:val="24"/>
-          <w:szCs w:val="24"/>
-          <w:lang w:val="en-US"/>
-        </w:rPr>
-        <w:t>1. Gamze is an existing user and she wants to make some modifications to her profile.</w:t>
-      </w:r>
-    </w:p>
-    <w:p>
-      <w:pPr>
-        <w:pStyle w:val="Body"/>
-        <w:spacing w:line="276" w:lineRule="auto"/>
-        <w:rPr>
-          <w:sz w:val="24"/>
-          <w:szCs w:val="24"/>
-        </w:rPr>
-      </w:pPr>
-      <w:r>
-        <w:rPr>
-          <w:sz w:val="24"/>
-          <w:szCs w:val="24"/>
-          <w:lang w:val="en-US"/>
-        </w:rPr>
-        <w:t>2. She logs into the system.</w:t>
-      </w:r>
-    </w:p>
-    <w:p>
-      <w:pPr>
-        <w:pStyle w:val="Body"/>
-        <w:spacing w:line="276" w:lineRule="auto"/>
-        <w:rPr>
-          <w:sz w:val="24"/>
-          <w:szCs w:val="24"/>
-        </w:rPr>
-      </w:pPr>
-      <w:r>
-        <w:rPr>
-          <w:sz w:val="24"/>
-          <w:szCs w:val="24"/>
-          <w:lang w:val="en-US"/>
-        </w:rPr>
-        <w:t>3. She can choose to modify:</w:t>
-      </w:r>
-    </w:p>
-    <w:p>
-      <w:pPr>
-        <w:pStyle w:val="Body"/>
-        <w:spacing w:line="276" w:lineRule="auto"/>
-        <w:rPr>
-          <w:sz w:val="24"/>
-          <w:szCs w:val="24"/>
-        </w:rPr>
-      </w:pPr>
-      <w:r>
-        <w:rPr>
-          <w:sz w:val="24"/>
-          <w:szCs w:val="24"/>
-          <w:lang w:val="en-US"/>
-        </w:rPr>
-        <w:t>- profile picture</w:t>
-      </w:r>
-    </w:p>
-    <w:p>
-      <w:pPr>
-        <w:pStyle w:val="Body"/>
-        <w:spacing w:line="276" w:lineRule="auto"/>
-        <w:rPr>
-          <w:sz w:val="24"/>
-          <w:szCs w:val="24"/>
-        </w:rPr>
-      </w:pPr>
-      <w:r>
-        <w:rPr>
-          <w:sz w:val="24"/>
-          <w:szCs w:val="24"/>
-        </w:rPr>
-        <w:t xml:space="preserve">- </w:t>
-      </w:r>
-      <w:proofErr w:type="gramStart"/>
-      <w:r>
-        <w:rPr>
-          <w:sz w:val="24"/>
-          <w:szCs w:val="24"/>
-        </w:rPr>
-        <w:t>email</w:t>
-      </w:r>
-      <w:proofErr w:type="gramEnd"/>
-      <w:r>
-        <w:rPr>
-          <w:sz w:val="24"/>
-          <w:szCs w:val="24"/>
-        </w:rPr>
-        <w:t xml:space="preserve"> </w:t>
-      </w:r>
-      <w:proofErr w:type="spellStart"/>
-      <w:r>
-        <w:rPr>
-          <w:sz w:val="24"/>
-          <w:szCs w:val="24"/>
-        </w:rPr>
-        <w:t>ad</w:t>
-      </w:r>
-      <w:r>
-        <w:rPr>
-          <w:sz w:val="24"/>
-          <w:szCs w:val="24"/>
-        </w:rPr>
-        <w:t>dress</w:t>
-      </w:r>
-      <w:proofErr w:type="spellEnd"/>
-    </w:p>
-    <w:p>
-      <w:pPr>
-        <w:pStyle w:val="Body"/>
-        <w:spacing w:line="276" w:lineRule="auto"/>
-        <w:rPr>
-          <w:sz w:val="24"/>
-          <w:szCs w:val="24"/>
-        </w:rPr>
-      </w:pPr>
-      <w:r>
-        <w:rPr>
-          <w:sz w:val="24"/>
-          <w:szCs w:val="24"/>
-        </w:rPr>
-        <w:t>- information</w:t>
-      </w:r>
-    </w:p>
-    <w:p>
-      <w:pPr>
-        <w:pStyle w:val="Body"/>
-        <w:spacing w:line="276" w:lineRule="auto"/>
-        <w:rPr>
-          <w:sz w:val="24"/>
-          <w:szCs w:val="24"/>
-          <w:lang w:val="en-US"/>
-        </w:rPr>
-      </w:pPr>
-      <w:r>
-        <w:rPr>
-          <w:sz w:val="24"/>
-          <w:szCs w:val="24"/>
-          <w:lang w:val="en-US"/>
-        </w:rPr>
-        <w:t xml:space="preserve">4. She makes the change she wants to </w:t>
-      </w:r>
-      <w:proofErr w:type="gramStart"/>
-      <w:r>
-        <w:rPr>
-          <w:sz w:val="24"/>
-          <w:szCs w:val="24"/>
-          <w:lang w:val="en-US"/>
-        </w:rPr>
-        <w:t>make</w:t>
-      </w:r>
-      <w:proofErr w:type="gramEnd"/>
-      <w:r>
-        <w:rPr>
-          <w:sz w:val="24"/>
-          <w:szCs w:val="24"/>
-          <w:lang w:val="en-US"/>
-        </w:rPr>
-        <w:t xml:space="preserve"> and clicks save changes.</w:t>
-      </w:r>
-    </w:p>
-    <w:p>
-      <w:pPr>
-        <w:pStyle w:val="Body"/>
-        <w:spacing w:line="276" w:lineRule="auto"/>
-        <w:rPr>
-          <w:sz w:val="24"/>
-          <w:szCs w:val="24"/>
-        </w:rPr>
-      </w:pPr>
-    </w:p>
-    <w:p>
-      <w:pPr>
-        <w:pStyle w:val="Body"/>
-        <w:spacing w:line="276" w:lineRule="auto"/>
-        <w:rPr>
-          <w:b/>
-          <w:bCs/>
-          <w:sz w:val="24"/>
-          <w:szCs w:val="24"/>
-          <w:lang w:val="en-US"/>
-        </w:rPr>
-      </w:pPr>
-      <w:r>
-        <w:rPr>
-          <w:b/>
-          <w:bCs/>
-          <w:sz w:val="24"/>
-          <w:szCs w:val="24"/>
-          <w:lang w:val="en-US"/>
-        </w:rPr>
-        <w:t>Scenario 3 Extensions:</w:t>
-      </w:r>
-    </w:p>
-    <w:p>
-      <w:pPr>
-        <w:pStyle w:val="Body"/>
-        <w:spacing w:line="276" w:lineRule="auto"/>
-        <w:rPr>
-          <w:b/>
-          <w:bCs/>
-          <w:sz w:val="24"/>
-          <w:szCs w:val="24"/>
-          <w:lang w:val="en-US"/>
-        </w:rPr>
-      </w:pPr>
-    </w:p>
-    <w:p>
-      <w:pPr>
-        <w:pStyle w:val="Body"/>
-        <w:spacing w:line="276" w:lineRule="auto"/>
-        <w:rPr>
-          <w:sz w:val="24"/>
-          <w:szCs w:val="24"/>
-          <w:lang w:val="en-US"/>
-        </w:rPr>
-      </w:pPr>
-      <w:r>
-        <w:rPr>
-          <w:sz w:val="24"/>
-          <w:szCs w:val="24"/>
-          <w:lang w:val="en-US"/>
-        </w:rPr>
-        <w:t>3. She change e-mail address then system sends activation code to her email address.</w:t>
-      </w:r>
-    </w:p>
-    <w:p>
-      <w:pPr>
-        <w:pStyle w:val="Body"/>
-        <w:spacing w:line="276" w:lineRule="auto"/>
-        <w:rPr>
-          <w:sz w:val="24"/>
-          <w:szCs w:val="24"/>
-        </w:rPr>
-      </w:pPr>
-    </w:p>
-    <w:p>
-      <w:pPr>
-        <w:pStyle w:val="Body"/>
-        <w:spacing w:line="276" w:lineRule="auto"/>
-        <w:rPr>
-          <w:b/>
-          <w:bCs/>
-          <w:sz w:val="24"/>
-          <w:szCs w:val="24"/>
-          <w:u w:val="single"/>
-        </w:rPr>
-      </w:pPr>
-      <w:r>
-        <w:rPr>
-          <w:b/>
-          <w:bCs/>
-          <w:sz w:val="24"/>
-          <w:szCs w:val="24"/>
-          <w:u w:val="single"/>
-          <w:lang w:val="it-IT"/>
-        </w:rPr>
-        <w:t xml:space="preserve">Scenario </w:t>
-      </w:r>
-      <w:r>
-        <w:rPr>
-          <w:b/>
-          <w:bCs/>
-          <w:sz w:val="24"/>
-          <w:szCs w:val="24"/>
-          <w:u w:val="single"/>
-          <w:lang w:val="it-IT"/>
-        </w:rPr>
-        <w:t>4</w:t>
-      </w:r>
-      <w:r>
-        <w:rPr>
-          <w:b/>
-          <w:bCs/>
-          <w:sz w:val="24"/>
-          <w:szCs w:val="24"/>
-          <w:u w:val="single"/>
-          <w:lang w:val="it-IT"/>
-        </w:rPr>
-        <w:t>:</w:t>
-      </w:r>
-    </w:p>
-    <w:p>
-      <w:pPr>
-        <w:pStyle w:val="Body"/>
-        <w:spacing w:line="276" w:lineRule="auto"/>
-        <w:rPr>
-          <w:b/>
-          <w:bCs/>
-          <w:sz w:val="24"/>
-          <w:szCs w:val="24"/>
-          <w:u w:val="single"/>
-        </w:rPr>
-      </w:pPr>
-    </w:p>
-    <w:p>
-      <w:pPr>
-        <w:pStyle w:val="Body"/>
-        <w:spacing w:line="276" w:lineRule="auto"/>
-        <w:rPr>
-          <w:b/>
-          <w:bCs/>
-          <w:sz w:val="24"/>
-          <w:szCs w:val="24"/>
-          <w:u w:val="single"/>
-        </w:rPr>
-      </w:pPr>
-      <w:r>
-        <w:rPr>
-          <w:b/>
-          <w:bCs/>
-          <w:sz w:val="24"/>
-          <w:szCs w:val="24"/>
-          <w:lang w:val="en-US"/>
-        </w:rPr>
-        <w:t>Scenario name: Log</w:t>
-      </w:r>
-      <w:r>
-        <w:rPr>
-          <w:b/>
-          <w:bCs/>
-          <w:sz w:val="24"/>
-          <w:szCs w:val="24"/>
-          <w:lang w:val="en-US"/>
-        </w:rPr>
-        <w:t>-</w:t>
-      </w:r>
-      <w:r>
-        <w:rPr>
-          <w:b/>
-          <w:bCs/>
-          <w:sz w:val="24"/>
-          <w:szCs w:val="24"/>
-          <w:lang w:val="en-US"/>
-        </w:rPr>
-        <w:t>out</w:t>
-      </w:r>
-    </w:p>
-    <w:p>
-      <w:pPr>
-        <w:pStyle w:val="Body"/>
-        <w:spacing w:line="276" w:lineRule="auto"/>
-        <w:rPr>
-          <w:b/>
-          <w:bCs/>
-          <w:sz w:val="24"/>
-          <w:szCs w:val="24"/>
-        </w:rPr>
-      </w:pPr>
-      <w:r>
-        <w:rPr>
-          <w:b/>
-          <w:bCs/>
-          <w:sz w:val="24"/>
-          <w:szCs w:val="24"/>
-          <w:lang w:val="en-US"/>
-        </w:rPr>
-        <w:t>Participant actor instances: Aden: Member of the site</w:t>
-      </w:r>
-    </w:p>
-    <w:p>
-      <w:pPr>
-        <w:pStyle w:val="Body"/>
-        <w:spacing w:line="276" w:lineRule="auto"/>
-        <w:rPr>
-          <w:b/>
-          <w:bCs/>
-          <w:sz w:val="24"/>
-          <w:szCs w:val="24"/>
-        </w:rPr>
-      </w:pPr>
-    </w:p>
-    <w:p>
-      <w:pPr>
-        <w:pStyle w:val="Body"/>
-        <w:spacing w:line="276" w:lineRule="auto"/>
-        <w:rPr>
-          <w:sz w:val="24"/>
-          <w:szCs w:val="24"/>
-        </w:rPr>
-      </w:pPr>
-      <w:r>
-        <w:rPr>
-          <w:sz w:val="24"/>
-          <w:szCs w:val="24"/>
-          <w:lang w:val="en-US"/>
-        </w:rPr>
-        <w:t>Flow of events:</w:t>
-      </w:r>
-    </w:p>
-    <w:p>
-      <w:pPr>
-        <w:pStyle w:val="Body"/>
-        <w:spacing w:line="276" w:lineRule="auto"/>
-        <w:rPr>
-          <w:sz w:val="24"/>
-          <w:szCs w:val="24"/>
-        </w:rPr>
-      </w:pPr>
-      <w:r>
-        <w:rPr>
-          <w:sz w:val="24"/>
-          <w:szCs w:val="24"/>
-          <w:lang w:val="en-US"/>
-        </w:rPr>
-        <w:t>1. Aden decides to log out from account.</w:t>
-      </w:r>
-    </w:p>
-    <w:p>
-      <w:pPr>
-        <w:pStyle w:val="Body"/>
-        <w:spacing w:line="276" w:lineRule="auto"/>
-        <w:rPr>
-          <w:sz w:val="24"/>
-          <w:szCs w:val="24"/>
-        </w:rPr>
-      </w:pPr>
-      <w:r>
-        <w:rPr>
-          <w:sz w:val="24"/>
-          <w:szCs w:val="24"/>
-          <w:lang w:val="en-US"/>
-        </w:rPr>
-        <w:t>2</w:t>
-      </w:r>
-      <w:r>
-        <w:rPr>
-          <w:sz w:val="24"/>
-          <w:szCs w:val="24"/>
-          <w:lang w:val="en-US"/>
-        </w:rPr>
-        <w:t xml:space="preserve">. He looks for the log out button at the </w:t>
-      </w:r>
-      <w:r>
-        <w:rPr>
-          <w:color w:val="FF0000"/>
-          <w:sz w:val="24"/>
-          <w:szCs w:val="24"/>
-          <w:lang w:val="en-US"/>
-        </w:rPr>
-        <w:t>*location of button*top right next to his profile”</w:t>
-      </w:r>
-      <w:r>
-        <w:rPr>
-          <w:sz w:val="24"/>
-          <w:szCs w:val="24"/>
-          <w:lang w:val="en-US"/>
-        </w:rPr>
-        <w:t xml:space="preserve"> and </w:t>
-      </w:r>
-      <w:proofErr w:type="spellStart"/>
-      <w:r>
-        <w:rPr>
-          <w:sz w:val="24"/>
-          <w:szCs w:val="24"/>
-          <w:lang w:val="en-US"/>
-        </w:rPr>
-        <w:t>touchs</w:t>
-      </w:r>
-      <w:proofErr w:type="spellEnd"/>
-      <w:r>
-        <w:rPr>
-          <w:sz w:val="24"/>
-          <w:szCs w:val="24"/>
-          <w:lang w:val="en-US"/>
-        </w:rPr>
-        <w:t xml:space="preserve"> it.</w:t>
-      </w:r>
-    </w:p>
-    <w:p>
-      <w:pPr>
-        <w:pStyle w:val="Body"/>
-        <w:spacing w:line="276" w:lineRule="auto"/>
-        <w:rPr>
-          <w:sz w:val="24"/>
-          <w:szCs w:val="24"/>
-        </w:rPr>
-      </w:pPr>
-      <w:r>
-        <w:rPr>
-          <w:sz w:val="24"/>
-          <w:szCs w:val="24"/>
-        </w:rPr>
-        <w:t>3</w:t>
-      </w:r>
-      <w:r>
-        <w:rPr>
-          <w:sz w:val="24"/>
-          <w:szCs w:val="24"/>
-        </w:rPr>
-        <w:t xml:space="preserve">. System </w:t>
-      </w:r>
-      <w:proofErr w:type="spellStart"/>
-      <w:r>
-        <w:rPr>
-          <w:sz w:val="24"/>
-          <w:szCs w:val="24"/>
-        </w:rPr>
-        <w:t>immediately</w:t>
-      </w:r>
-      <w:proofErr w:type="spellEnd"/>
-      <w:r>
-        <w:rPr>
-          <w:sz w:val="24"/>
-          <w:szCs w:val="24"/>
-        </w:rPr>
-        <w:t xml:space="preserve"> logs </w:t>
-      </w:r>
-      <w:proofErr w:type="spellStart"/>
-      <w:r>
-        <w:rPr>
-          <w:sz w:val="24"/>
-          <w:szCs w:val="24"/>
-        </w:rPr>
-        <w:t>him</w:t>
-      </w:r>
-      <w:proofErr w:type="spellEnd"/>
-      <w:r>
-        <w:rPr>
-          <w:sz w:val="24"/>
-          <w:szCs w:val="24"/>
-        </w:rPr>
-        <w:t xml:space="preserve"> out.</w:t>
-      </w:r>
-    </w:p>
-    <w:p>
-      <w:pPr>
-        <w:pStyle w:val="Body"/>
-        <w:spacing w:line="276" w:lineRule="auto"/>
-        <w:rPr>
-          <w:b/>
-          <w:bCs/>
-          <w:sz w:val="24"/>
-          <w:szCs w:val="24"/>
-          <w:lang w:val="en-US"/>
-        </w:rPr>
-      </w:pPr>
-    </w:p>
-    <w:p>
-      <w:pPr>
-        <w:pStyle w:val="Body"/>
-        <w:spacing w:line="276" w:lineRule="auto"/>
-        <w:rPr>
-          <w:b/>
-          <w:bCs/>
-          <w:sz w:val="24"/>
-          <w:szCs w:val="24"/>
-          <w:lang w:val="en-US"/>
-        </w:rPr>
-      </w:pPr>
-    </w:p>
-    <w:p>
-      <w:pPr>
-        <w:pStyle w:val="Body"/>
-        <w:spacing w:line="276" w:lineRule="auto"/>
-        <w:rPr>
-          <w:b/>
-          <w:bCs/>
-          <w:sz w:val="24"/>
-          <w:szCs w:val="24"/>
-          <w:lang w:val="en-US"/>
-        </w:rPr>
-      </w:pPr>
-    </w:p>
-    <w:p>
-      <w:pPr>
-        <w:pStyle w:val="Body"/>
-        <w:spacing w:line="276" w:lineRule="auto"/>
-        <w:rPr>
-          <w:b/>
-          <w:bCs/>
-          <w:sz w:val="24"/>
-          <w:szCs w:val="24"/>
-          <w:lang w:val="en-US"/>
-        </w:rPr>
-      </w:pPr>
-    </w:p>
-    <w:p>
-      <w:pPr>
-        <w:pStyle w:val="Body"/>
-        <w:spacing w:line="276" w:lineRule="auto"/>
-        <w:rPr>
-          <w:b/>
-          <w:bCs/>
-          <w:sz w:val="24"/>
-          <w:szCs w:val="24"/>
-          <w:lang w:val="en-US"/>
-        </w:rPr>
-      </w:pPr>
-      <w:r>
-        <w:rPr>
-          <w:b/>
-          <w:bCs/>
-          <w:sz w:val="24"/>
-          <w:szCs w:val="24"/>
-        </w:rPr>
-        <w:lastRenderedPageBreak/>
-        <w:t>Scenari</w:t>
-      </w:r>
-      <w:r>
-        <w:rPr>
-          <w:b/>
-          <w:bCs/>
-          <w:sz w:val="24"/>
-          <w:szCs w:val="24"/>
-        </w:rPr>
-        <w:t>o …</w:t>
-      </w:r>
     </w:p>
     <w:p>
       <w:pPr>
@@ -2747,6 +5069,103 @@
     </w:sectPr>
   </w:body>
 </w:document>
+</file>
+
+<file path=word/numbering.xml><?xml version="1.0" encoding="utf-8"?>
+<w:numbering xmlns:wpc="http://schemas.microsoft.com/office/word/2010/wordprocessingCanvas" xmlns:cx="http://schemas.microsoft.com/office/drawing/2014/chartex" xmlns:cx1="http://schemas.microsoft.com/office/drawing/2015/9/8/chartex" xmlns:cx2="http://schemas.microsoft.com/office/drawing/2015/10/21/chartex" xmlns:cx3="http://schemas.microsoft.com/office/drawing/2016/5/9/chartex" xmlns:cx4="http://schemas.microsoft.com/office/drawing/2016/5/10/chartex" xmlns:cx5="http://schemas.microsoft.com/office/drawing/2016/5/11/chartex" xmlns:cx6="http://schemas.microsoft.com/office/drawing/2016/5/12/chartex" xmlns:cx7="http://schemas.microsoft.com/office/drawing/2016/5/13/chartex" xmlns:cx8="http://schemas.microsoft.com/office/drawing/2016/5/14/chartex" xmlns:mc="http://schemas.openxmlformats.org/markup-compatibility/2006" xmlns:aink="http://schemas.microsoft.com/office/drawing/2016/ink" xmlns:am3d="http://schemas.microsoft.com/office/drawing/2017/model3d" xmlns:o="urn:schemas-microsoft-com:office:office" xmlns:r="http://schemas.openxmlformats.org/officeDocument/2006/relationships" xmlns:m="http://schemas.openxmlformats.org/officeDocument/2006/math" xmlns:v="urn:schemas-microsoft-com:vml" xmlns:wp14="http://schemas.microsoft.com/office/word/2010/wordprocessingDrawing" xmlns:wp="http://schemas.openxmlformats.org/drawingml/2006/wordprocessingDrawing" xmlns:w10="urn:schemas-microsoft-com:office:word" xmlns:w="http://schemas.openxmlformats.org/wordprocessingml/2006/main" xmlns:w14="http://schemas.microsoft.com/office/word/2010/wordml" xmlns:w15="http://schemas.microsoft.com/office/word/2012/wordml" xmlns:w16cid="http://schemas.microsoft.com/office/word/2016/wordml/cid" xmlns:w16se="http://schemas.microsoft.com/office/word/2015/wordml/symex" xmlns:wpg="http://schemas.microsoft.com/office/word/2010/wordprocessingGroup" xmlns:wpi="http://schemas.microsoft.com/office/word/2010/wordprocessingInk" xmlns:wne="http://schemas.microsoft.com/office/word/2006/wordml" xmlns:wps="http://schemas.microsoft.com/office/word/2010/wordprocessingShape" mc:Ignorable="w14 w15 w16se w16cid wp14">
+  <w:abstractNum w:abstractNumId="0" w15:restartNumberingAfterBreak="0">
+    <w:nsid w:val="653160B0"/>
+    <w:multiLevelType w:val="hybridMultilevel"/>
+    <w:tmpl w:val="3244A53C"/>
+    <w:lvl w:ilvl="0" w:tplc="0409000F">
+      <w:start w:val="1"/>
+      <w:numFmt w:val="decimal"/>
+      <w:lvlText w:val="%1."/>
+      <w:lvlJc w:val="left"/>
+      <w:pPr>
+        <w:ind w:left="720" w:hanging="360"/>
+      </w:pPr>
+      <w:rPr>
+        <w:rFonts w:hint="default"/>
+      </w:rPr>
+    </w:lvl>
+    <w:lvl w:ilvl="1" w:tplc="04090019" w:tentative="1">
+      <w:start w:val="1"/>
+      <w:numFmt w:val="lowerLetter"/>
+      <w:lvlText w:val="%2."/>
+      <w:lvlJc w:val="left"/>
+      <w:pPr>
+        <w:ind w:left="1440" w:hanging="360"/>
+      </w:pPr>
+    </w:lvl>
+    <w:lvl w:ilvl="2" w:tplc="0409001B" w:tentative="1">
+      <w:start w:val="1"/>
+      <w:numFmt w:val="lowerRoman"/>
+      <w:lvlText w:val="%3."/>
+      <w:lvlJc w:val="right"/>
+      <w:pPr>
+        <w:ind w:left="2160" w:hanging="180"/>
+      </w:pPr>
+    </w:lvl>
+    <w:lvl w:ilvl="3" w:tplc="0409000F" w:tentative="1">
+      <w:start w:val="1"/>
+      <w:numFmt w:val="decimal"/>
+      <w:lvlText w:val="%4."/>
+      <w:lvlJc w:val="left"/>
+      <w:pPr>
+        <w:ind w:left="2880" w:hanging="360"/>
+      </w:pPr>
+    </w:lvl>
+    <w:lvl w:ilvl="4" w:tplc="04090019" w:tentative="1">
+      <w:start w:val="1"/>
+      <w:numFmt w:val="lowerLetter"/>
+      <w:lvlText w:val="%5."/>
+      <w:lvlJc w:val="left"/>
+      <w:pPr>
+        <w:ind w:left="3600" w:hanging="360"/>
+      </w:pPr>
+    </w:lvl>
+    <w:lvl w:ilvl="5" w:tplc="0409001B" w:tentative="1">
+      <w:start w:val="1"/>
+      <w:numFmt w:val="lowerRoman"/>
+      <w:lvlText w:val="%6."/>
+      <w:lvlJc w:val="right"/>
+      <w:pPr>
+        <w:ind w:left="4320" w:hanging="180"/>
+      </w:pPr>
+    </w:lvl>
+    <w:lvl w:ilvl="6" w:tplc="0409000F" w:tentative="1">
+      <w:start w:val="1"/>
+      <w:numFmt w:val="decimal"/>
+      <w:lvlText w:val="%7."/>
+      <w:lvlJc w:val="left"/>
+      <w:pPr>
+        <w:ind w:left="5040" w:hanging="360"/>
+      </w:pPr>
+    </w:lvl>
+    <w:lvl w:ilvl="7" w:tplc="04090019" w:tentative="1">
+      <w:start w:val="1"/>
+      <w:numFmt w:val="lowerLetter"/>
+      <w:lvlText w:val="%8."/>
+      <w:lvlJc w:val="left"/>
+      <w:pPr>
+        <w:ind w:left="5760" w:hanging="360"/>
+      </w:pPr>
+    </w:lvl>
+    <w:lvl w:ilvl="8" w:tplc="0409001B" w:tentative="1">
+      <w:start w:val="1"/>
+      <w:numFmt w:val="lowerRoman"/>
+      <w:lvlText w:val="%9."/>
+      <w:lvlJc w:val="right"/>
+      <w:pPr>
+        <w:ind w:left="6480" w:hanging="180"/>
+      </w:pPr>
+    </w:lvl>
+  </w:abstractNum>
+  <w:num w:numId="1">
+    <w:abstractNumId w:val="0"/>
+  </w:num>
+</w:numbering>
 </file>
 
 <file path=word/styles.xml><?xml version="1.0" encoding="utf-8"?>
@@ -3146,14 +5565,15 @@
   <w:style w:type="paragraph" w:default="1" w:styleId="Normal">
     <w:name w:val="Normal"/>
     <w:qFormat/>
+    <w:rsid w:val="006466B8"/>
   </w:style>
-  <w:style w:type="character" w:default="1" w:styleId="DefaultParagraphFont">
+  <w:style w:type="character" w:default="1" w:styleId="VarsaylanParagrafYazTipi">
     <w:name w:val="Default Paragraph Font"/>
     <w:uiPriority w:val="1"/>
     <w:semiHidden/>
     <w:unhideWhenUsed/>
   </w:style>
-  <w:style w:type="table" w:default="1" w:styleId="TableNormal">
+  <w:style w:type="table" w:default="1" w:styleId="NormalTablo">
     <w:name w:val="Normal Table"/>
     <w:uiPriority w:val="99"/>
     <w:semiHidden/>
@@ -3168,7 +5588,7 @@
       </w:tblCellMar>
     </w:tblPr>
   </w:style>
-  <w:style w:type="numbering" w:default="1" w:styleId="NoList">
+  <w:style w:type="numbering" w:default="1" w:styleId="ListeYok">
     <w:name w:val="No List"/>
     <w:uiPriority w:val="99"/>
     <w:semiHidden/>
@@ -3186,6 +5606,36 @@
       <w:u w:color="000000"/>
       <w:lang w:val="fr-FR"/>
     </w:rPr>
+  </w:style>
+  <w:style w:type="table" w:styleId="TabloKlavuzu">
+    <w:name w:val="Table Grid"/>
+    <w:basedOn w:val="NormalTablo"/>
+    <w:uiPriority w:val="39"/>
+    <w:rsid w:val="006466B8"/>
+    <w:pPr>
+      <w:spacing w:after="0" w:line="240" w:lineRule="auto"/>
+    </w:pPr>
+    <w:tblPr>
+      <w:tblBorders>
+        <w:top w:val="single" w:sz="4" w:space="0" w:color="auto"/>
+        <w:left w:val="single" w:sz="4" w:space="0" w:color="auto"/>
+        <w:bottom w:val="single" w:sz="4" w:space="0" w:color="auto"/>
+        <w:right w:val="single" w:sz="4" w:space="0" w:color="auto"/>
+        <w:insideH w:val="single" w:sz="4" w:space="0" w:color="auto"/>
+        <w:insideV w:val="single" w:sz="4" w:space="0" w:color="auto"/>
+      </w:tblBorders>
+    </w:tblPr>
+  </w:style>
+  <w:style w:type="paragraph" w:styleId="ListeParagraf">
+    <w:name w:val="List Paragraph"/>
+    <w:basedOn w:val="Normal"/>
+    <w:uiPriority w:val="34"/>
+    <w:qFormat/>
+    <w:rsid w:val="006466B8"/>
+    <w:pPr>
+      <w:ind w:left="720"/>
+      <w:contextualSpacing/>
+    </w:pPr>
   </w:style>
 </w:styles>
 </file>

</xml_diff>